<commit_message>
Correccion pdf entregable indice
</commit_message>
<xml_diff>
--- a/doc/Entregable1.docx
+++ b/doc/Entregable1.docx
@@ -93,7 +93,15 @@
         <w:pStyle w:val="TituloGrandes"/>
       </w:pPr>
       <w:r>
-        <w:t>Proyecto: critical Archive</w:t>
+        <w:t xml:space="preserve">Proyecto: </w:t>
+      </w:r>
+      <w:proofErr w:type="spellStart"/>
+      <w:r>
+        <w:t>critical</w:t>
+      </w:r>
+      <w:proofErr w:type="spellEnd"/>
+      <w:r>
+        <w:t xml:space="preserve"> Archive</w:t>
       </w:r>
     </w:p>
     <w:p>
@@ -108,11 +116,19 @@
           <w:lang w:val="en-US"/>
         </w:rPr>
       </w:pPr>
+      <w:proofErr w:type="spellStart"/>
       <w:r>
         <w:rPr>
           <w:lang w:val="en-US"/>
         </w:rPr>
-        <w:t>Documento: Software Requirement Specification</w:t>
+        <w:t>Documento</w:t>
+      </w:r>
+      <w:proofErr w:type="spellEnd"/>
+      <w:r>
+        <w:rPr>
+          <w:lang w:val="en-US"/>
+        </w:rPr>
+        <w:t>: Software Requirement Specification</w:t>
       </w:r>
     </w:p>
     <w:p>
@@ -302,7 +318,7 @@
             </w:rPr>
             <w:fldChar w:fldCharType="separate"/>
           </w:r>
-          <w:hyperlink w:anchor="_Toc526425215" w:history="1">
+          <w:hyperlink w:anchor="_Toc526439766" w:history="1">
             <w:r>
               <w:rPr>
                 <w:rStyle w:val="Hipervnculo"/>
@@ -329,7 +345,7 @@
                 <w:noProof/>
                 <w:webHidden/>
               </w:rPr>
-              <w:instrText xml:space="preserve"> PAGEREF _Toc526425215 \h </w:instrText>
+              <w:instrText xml:space="preserve"> PAGEREF _Toc526439766 \h </w:instrText>
             </w:r>
             <w:r>
               <w:rPr>
@@ -375,7 +391,7 @@
               <w:szCs w:val="22"/>
             </w:rPr>
           </w:pPr>
-          <w:hyperlink w:anchor="_Toc526425216" w:history="1">
+          <w:hyperlink w:anchor="_Toc526439767" w:history="1">
             <w:r>
               <w:rPr>
                 <w:rStyle w:val="Hipervnculo"/>
@@ -402,7 +418,7 @@
                 <w:noProof/>
                 <w:webHidden/>
               </w:rPr>
-              <w:instrText xml:space="preserve"> PAGEREF _Toc526425216 \h </w:instrText>
+              <w:instrText xml:space="preserve"> PAGEREF _Toc526439767 \h </w:instrText>
             </w:r>
             <w:r>
               <w:rPr>
@@ -448,7 +464,7 @@
               <w:szCs w:val="22"/>
             </w:rPr>
           </w:pPr>
-          <w:hyperlink w:anchor="_Toc526425217" w:history="1">
+          <w:hyperlink w:anchor="_Toc526439768" w:history="1">
             <w:r>
               <w:rPr>
                 <w:rStyle w:val="Hipervnculo"/>
@@ -475,7 +491,7 @@
                 <w:noProof/>
                 <w:webHidden/>
               </w:rPr>
-              <w:instrText xml:space="preserve"> PAGEREF _Toc526425217 \h </w:instrText>
+              <w:instrText xml:space="preserve"> PAGEREF _Toc526439768 \h </w:instrText>
             </w:r>
             <w:r>
               <w:rPr>
@@ -521,7 +537,7 @@
               <w:szCs w:val="22"/>
             </w:rPr>
           </w:pPr>
-          <w:hyperlink w:anchor="_Toc526425218" w:history="1">
+          <w:hyperlink w:anchor="_Toc526439769" w:history="1">
             <w:r>
               <w:rPr>
                 <w:rStyle w:val="Hipervnculo"/>
@@ -548,7 +564,7 @@
                 <w:noProof/>
                 <w:webHidden/>
               </w:rPr>
-              <w:instrText xml:space="preserve"> PAGEREF _Toc526425218 \h </w:instrText>
+              <w:instrText xml:space="preserve"> PAGEREF _Toc526439769 \h </w:instrText>
             </w:r>
             <w:r>
               <w:rPr>
@@ -594,7 +610,7 @@
               <w:szCs w:val="22"/>
             </w:rPr>
           </w:pPr>
-          <w:hyperlink w:anchor="_Toc526425219" w:history="1">
+          <w:hyperlink w:anchor="_Toc526439770" w:history="1">
             <w:r>
               <w:rPr>
                 <w:rStyle w:val="Hipervnculo"/>
@@ -621,7 +637,7 @@
                 <w:noProof/>
                 <w:webHidden/>
               </w:rPr>
-              <w:instrText xml:space="preserve"> PAGEREF _Toc526425219 \h </w:instrText>
+              <w:instrText xml:space="preserve"> PAGEREF _Toc526439770 \h </w:instrText>
             </w:r>
             <w:r>
               <w:rPr>
@@ -667,7 +683,7 @@
               <w:szCs w:val="22"/>
             </w:rPr>
           </w:pPr>
-          <w:hyperlink w:anchor="_Toc526425220" w:history="1">
+          <w:hyperlink w:anchor="_Toc526439771" w:history="1">
             <w:r>
               <w:rPr>
                 <w:rStyle w:val="Hipervnculo"/>
@@ -694,7 +710,7 @@
                 <w:noProof/>
                 <w:webHidden/>
               </w:rPr>
-              <w:instrText xml:space="preserve"> PAGEREF _Toc526425220 \h </w:instrText>
+              <w:instrText xml:space="preserve"> PAGEREF _Toc526439771 \h </w:instrText>
             </w:r>
             <w:r>
               <w:rPr>
@@ -740,7 +756,7 @@
               <w:szCs w:val="22"/>
             </w:rPr>
           </w:pPr>
-          <w:hyperlink w:anchor="_Toc526425221" w:history="1">
+          <w:hyperlink w:anchor="_Toc526439772" w:history="1">
             <w:r>
               <w:rPr>
                 <w:rStyle w:val="Hipervnculo"/>
@@ -767,7 +783,81 @@
                 <w:noProof/>
                 <w:webHidden/>
               </w:rPr>
-              <w:instrText xml:space="preserve"> PAGEREF _Toc526425221 \h </w:instrText>
+              <w:instrText xml:space="preserve"> PAGEREF _Toc526439772 \h </w:instrText>
+            </w:r>
+            <w:r>
+              <w:rPr>
+                <w:noProof/>
+                <w:webHidden/>
+              </w:rPr>
+            </w:r>
+            <w:r>
+              <w:rPr>
+                <w:noProof/>
+                <w:webHidden/>
+              </w:rPr>
+              <w:fldChar w:fldCharType="separate"/>
+            </w:r>
+            <w:r>
+              <w:rPr>
+                <w:noProof/>
+                <w:webHidden/>
+              </w:rPr>
+              <w:t>8</w:t>
+            </w:r>
+            <w:r>
+              <w:rPr>
+                <w:noProof/>
+                <w:webHidden/>
+              </w:rPr>
+              <w:fldChar w:fldCharType="end"/>
+            </w:r>
+          </w:hyperlink>
+          <w:bookmarkStart w:id="2" w:name="_GoBack"/>
+          <w:bookmarkEnd w:id="2"/>
+        </w:p>
+        <w:p>
+          <w:pPr>
+            <w:pStyle w:val="TDC2"/>
+            <w:tabs>
+              <w:tab w:val="right" w:leader="dot" w:pos="9350"/>
+            </w:tabs>
+            <w:rPr>
+              <w:rFonts w:asciiTheme="minorHAnsi" w:eastAsiaTheme="minorEastAsia" w:hAnsiTheme="minorHAnsi" w:cstheme="minorBidi"/>
+              <w:smallCaps w:val="0"/>
+              <w:noProof/>
+              <w:sz w:val="22"/>
+              <w:szCs w:val="22"/>
+            </w:rPr>
+          </w:pPr>
+          <w:hyperlink w:anchor="_Toc526439773" w:history="1">
+            <w:r>
+              <w:rPr>
+                <w:rStyle w:val="Hipervnculo"/>
+                <w:noProof/>
+              </w:rPr>
+              <w:t>Sistema Gestión Usuarios:</w:t>
+            </w:r>
+            <w:r>
+              <w:rPr>
+                <w:noProof/>
+                <w:webHidden/>
+              </w:rPr>
+              <w:tab/>
+            </w:r>
+            <w:r>
+              <w:rPr>
+                <w:noProof/>
+                <w:webHidden/>
+              </w:rPr>
+              <w:fldChar w:fldCharType="begin"/>
+            </w:r>
+            <w:r>
+              <w:rPr>
+                <w:noProof/>
+                <w:webHidden/>
+              </w:rPr>
+              <w:instrText xml:space="preserve"> PAGEREF _Toc526439773 \h </w:instrText>
             </w:r>
             <w:r>
               <w:rPr>
@@ -812,13 +902,13 @@
               <w:szCs w:val="22"/>
             </w:rPr>
           </w:pPr>
-          <w:hyperlink w:anchor="_Toc526425222" w:history="1">
+          <w:hyperlink w:anchor="_Toc526439774" w:history="1">
             <w:r>
               <w:rPr>
                 <w:rStyle w:val="Hipervnculo"/>
                 <w:noProof/>
               </w:rPr>
-              <w:t>Sistema Gestión Usuarios:</w:t>
+              <w:t>Sistema críticas:</w:t>
             </w:r>
             <w:r>
               <w:rPr>
@@ -839,7 +929,7 @@
                 <w:noProof/>
                 <w:webHidden/>
               </w:rPr>
-              <w:instrText xml:space="preserve"> PAGEREF _Toc526425222 \h </w:instrText>
+              <w:instrText xml:space="preserve"> PAGEREF _Toc526439774 \h </w:instrText>
             </w:r>
             <w:r>
               <w:rPr>
@@ -884,13 +974,13 @@
               <w:szCs w:val="22"/>
             </w:rPr>
           </w:pPr>
-          <w:hyperlink w:anchor="_Toc526425223" w:history="1">
+          <w:hyperlink w:anchor="_Toc526439775" w:history="1">
             <w:r>
               <w:rPr>
                 <w:rStyle w:val="Hipervnculo"/>
                 <w:noProof/>
               </w:rPr>
-              <w:t>Sistema críticas:</w:t>
+              <w:t>Sistema fichas:</w:t>
             </w:r>
             <w:r>
               <w:rPr>
@@ -911,7 +1001,7 @@
                 <w:noProof/>
                 <w:webHidden/>
               </w:rPr>
-              <w:instrText xml:space="preserve"> PAGEREF _Toc526425223 \h </w:instrText>
+              <w:instrText xml:space="preserve"> PAGEREF _Toc526439775 \h </w:instrText>
             </w:r>
             <w:r>
               <w:rPr>
@@ -931,7 +1021,7 @@
                 <w:noProof/>
                 <w:webHidden/>
               </w:rPr>
-              <w:t>8</w:t>
+              <w:t>9</w:t>
             </w:r>
             <w:r>
               <w:rPr>
@@ -956,13 +1046,13 @@
               <w:szCs w:val="22"/>
             </w:rPr>
           </w:pPr>
-          <w:hyperlink w:anchor="_Toc526425224" w:history="1">
+          <w:hyperlink w:anchor="_Toc526439776" w:history="1">
             <w:r>
               <w:rPr>
                 <w:rStyle w:val="Hipervnculo"/>
                 <w:noProof/>
               </w:rPr>
-              <w:t>Sistema fichas:</w:t>
+              <w:t>Sistema external links:</w:t>
             </w:r>
             <w:r>
               <w:rPr>
@@ -983,79 +1073,7 @@
                 <w:noProof/>
                 <w:webHidden/>
               </w:rPr>
-              <w:instrText xml:space="preserve"> PAGEREF _Toc526425224 \h </w:instrText>
-            </w:r>
-            <w:r>
-              <w:rPr>
-                <w:noProof/>
-                <w:webHidden/>
-              </w:rPr>
-            </w:r>
-            <w:r>
-              <w:rPr>
-                <w:noProof/>
-                <w:webHidden/>
-              </w:rPr>
-              <w:fldChar w:fldCharType="separate"/>
-            </w:r>
-            <w:r>
-              <w:rPr>
-                <w:noProof/>
-                <w:webHidden/>
-              </w:rPr>
-              <w:t>9</w:t>
-            </w:r>
-            <w:r>
-              <w:rPr>
-                <w:noProof/>
-                <w:webHidden/>
-              </w:rPr>
-              <w:fldChar w:fldCharType="end"/>
-            </w:r>
-          </w:hyperlink>
-        </w:p>
-        <w:p>
-          <w:pPr>
-            <w:pStyle w:val="TDC2"/>
-            <w:tabs>
-              <w:tab w:val="right" w:leader="dot" w:pos="9350"/>
-            </w:tabs>
-            <w:rPr>
-              <w:rFonts w:asciiTheme="minorHAnsi" w:eastAsiaTheme="minorEastAsia" w:hAnsiTheme="minorHAnsi" w:cstheme="minorBidi"/>
-              <w:smallCaps w:val="0"/>
-              <w:noProof/>
-              <w:sz w:val="22"/>
-              <w:szCs w:val="22"/>
-            </w:rPr>
-          </w:pPr>
-          <w:hyperlink w:anchor="_Toc526425225" w:history="1">
-            <w:r>
-              <w:rPr>
-                <w:rStyle w:val="Hipervnculo"/>
-                <w:noProof/>
-              </w:rPr>
-              <w:t>Sistema external links:</w:t>
-            </w:r>
-            <w:r>
-              <w:rPr>
-                <w:noProof/>
-                <w:webHidden/>
-              </w:rPr>
-              <w:tab/>
-            </w:r>
-            <w:r>
-              <w:rPr>
-                <w:noProof/>
-                <w:webHidden/>
-              </w:rPr>
-              <w:fldChar w:fldCharType="begin"/>
-            </w:r>
-            <w:r>
-              <w:rPr>
-                <w:noProof/>
-                <w:webHidden/>
-              </w:rPr>
-              <w:instrText xml:space="preserve"> PAGEREF _Toc526425225 \h </w:instrText>
+              <w:instrText xml:space="preserve"> PAGEREF _Toc526439776 \h </w:instrText>
             </w:r>
             <w:r>
               <w:rPr>
@@ -1101,7 +1119,7 @@
               <w:szCs w:val="22"/>
             </w:rPr>
           </w:pPr>
-          <w:hyperlink w:anchor="_Toc526425226" w:history="1">
+          <w:hyperlink w:anchor="_Toc526439777" w:history="1">
             <w:r>
               <w:rPr>
                 <w:rStyle w:val="Hipervnculo"/>
@@ -1128,7 +1146,7 @@
                 <w:noProof/>
                 <w:webHidden/>
               </w:rPr>
-              <w:instrText xml:space="preserve"> PAGEREF _Toc526425226 \h </w:instrText>
+              <w:instrText xml:space="preserve"> PAGEREF _Toc526439777 \h </w:instrText>
             </w:r>
             <w:r>
               <w:rPr>
@@ -1174,7 +1192,7 @@
               <w:szCs w:val="22"/>
             </w:rPr>
           </w:pPr>
-          <w:hyperlink w:anchor="_Toc526425227" w:history="1">
+          <w:hyperlink w:anchor="_Toc526439778" w:history="1">
             <w:r>
               <w:rPr>
                 <w:rStyle w:val="Hipervnculo"/>
@@ -1201,7 +1219,7 @@
                 <w:noProof/>
                 <w:webHidden/>
               </w:rPr>
-              <w:instrText xml:space="preserve"> PAGEREF _Toc526425227 \h </w:instrText>
+              <w:instrText xml:space="preserve"> PAGEREF _Toc526439778 \h </w:instrText>
             </w:r>
             <w:r>
               <w:rPr>
@@ -1246,7 +1264,7 @@
               <w:szCs w:val="22"/>
             </w:rPr>
           </w:pPr>
-          <w:hyperlink w:anchor="_Toc526425228" w:history="1">
+          <w:hyperlink w:anchor="_Toc526439779" w:history="1">
             <w:r>
               <w:rPr>
                 <w:rStyle w:val="Hipervnculo"/>
@@ -1273,7 +1291,7 @@
                 <w:noProof/>
                 <w:webHidden/>
               </w:rPr>
-              <w:instrText xml:space="preserve"> PAGEREF _Toc526425228 \h </w:instrText>
+              <w:instrText xml:space="preserve"> PAGEREF _Toc526439779 \h </w:instrText>
             </w:r>
             <w:r>
               <w:rPr>
@@ -1318,7 +1336,7 @@
               <w:szCs w:val="22"/>
             </w:rPr>
           </w:pPr>
-          <w:hyperlink w:anchor="_Toc526425229" w:history="1">
+          <w:hyperlink w:anchor="_Toc526439780" w:history="1">
             <w:r>
               <w:rPr>
                 <w:rStyle w:val="Hipervnculo"/>
@@ -1345,7 +1363,7 @@
                 <w:noProof/>
                 <w:webHidden/>
               </w:rPr>
-              <w:instrText xml:space="preserve"> PAGEREF _Toc526425229 \h </w:instrText>
+              <w:instrText xml:space="preserve"> PAGEREF _Toc526439780 \h </w:instrText>
             </w:r>
             <w:r>
               <w:rPr>
@@ -1390,7 +1408,7 @@
               <w:szCs w:val="22"/>
             </w:rPr>
           </w:pPr>
-          <w:hyperlink w:anchor="_Toc526425230" w:history="1">
+          <w:hyperlink w:anchor="_Toc526439781" w:history="1">
             <w:r>
               <w:rPr>
                 <w:rStyle w:val="Hipervnculo"/>
@@ -1417,7 +1435,7 @@
                 <w:noProof/>
                 <w:webHidden/>
               </w:rPr>
-              <w:instrText xml:space="preserve"> PAGEREF _Toc526425230 \h </w:instrText>
+              <w:instrText xml:space="preserve"> PAGEREF _Toc526439781 \h </w:instrText>
             </w:r>
             <w:r>
               <w:rPr>
@@ -1462,7 +1480,7 @@
               <w:szCs w:val="22"/>
             </w:rPr>
           </w:pPr>
-          <w:hyperlink w:anchor="_Toc526425231" w:history="1">
+          <w:hyperlink w:anchor="_Toc526439782" w:history="1">
             <w:r>
               <w:rPr>
                 <w:rStyle w:val="Hipervnculo"/>
@@ -1489,7 +1507,7 @@
                 <w:noProof/>
                 <w:webHidden/>
               </w:rPr>
-              <w:instrText xml:space="preserve"> PAGEREF _Toc526425231 \h </w:instrText>
+              <w:instrText xml:space="preserve"> PAGEREF _Toc526439782 \h </w:instrText>
             </w:r>
             <w:r>
               <w:rPr>
@@ -1534,7 +1552,7 @@
               <w:szCs w:val="22"/>
             </w:rPr>
           </w:pPr>
-          <w:hyperlink w:anchor="_Toc526425232" w:history="1">
+          <w:hyperlink w:anchor="_Toc526439783" w:history="1">
             <w:r>
               <w:rPr>
                 <w:rStyle w:val="Hipervnculo"/>
@@ -1561,7 +1579,7 @@
                 <w:noProof/>
                 <w:webHidden/>
               </w:rPr>
-              <w:instrText xml:space="preserve"> PAGEREF _Toc526425232 \h </w:instrText>
+              <w:instrText xml:space="preserve"> PAGEREF _Toc526439783 \h </w:instrText>
             </w:r>
             <w:r>
               <w:rPr>
@@ -1607,7 +1625,7 @@
               <w:szCs w:val="22"/>
             </w:rPr>
           </w:pPr>
-          <w:hyperlink w:anchor="_Toc526425233" w:history="1">
+          <w:hyperlink w:anchor="_Toc526439784" w:history="1">
             <w:r>
               <w:rPr>
                 <w:rStyle w:val="Hipervnculo"/>
@@ -1634,7 +1652,7 @@
                 <w:noProof/>
                 <w:webHidden/>
               </w:rPr>
-              <w:instrText xml:space="preserve"> PAGEREF _Toc526425233 \h </w:instrText>
+              <w:instrText xml:space="preserve"> PAGEREF _Toc526439784 \h </w:instrText>
             </w:r>
             <w:r>
               <w:rPr>
@@ -1679,7 +1697,7 @@
               <w:szCs w:val="22"/>
             </w:rPr>
           </w:pPr>
-          <w:hyperlink w:anchor="_Toc526425234" w:history="1">
+          <w:hyperlink w:anchor="_Toc526439785" w:history="1">
             <w:r>
               <w:rPr>
                 <w:rStyle w:val="Hipervnculo"/>
@@ -1706,7 +1724,7 @@
                 <w:noProof/>
                 <w:webHidden/>
               </w:rPr>
-              <w:instrText xml:space="preserve"> PAGEREF _Toc526425234 \h </w:instrText>
+              <w:instrText xml:space="preserve"> PAGEREF _Toc526439785 \h </w:instrText>
             </w:r>
             <w:r>
               <w:rPr>
@@ -1751,7 +1769,7 @@
               <w:szCs w:val="22"/>
             </w:rPr>
           </w:pPr>
-          <w:hyperlink w:anchor="_Toc526425235" w:history="1">
+          <w:hyperlink w:anchor="_Toc526439786" w:history="1">
             <w:r>
               <w:rPr>
                 <w:rStyle w:val="Hipervnculo"/>
@@ -1778,7 +1796,7 @@
                 <w:noProof/>
                 <w:webHidden/>
               </w:rPr>
-              <w:instrText xml:space="preserve"> PAGEREF _Toc526425235 \h </w:instrText>
+              <w:instrText xml:space="preserve"> PAGEREF _Toc526439786 \h </w:instrText>
             </w:r>
             <w:r>
               <w:rPr>
@@ -1823,7 +1841,7 @@
               <w:szCs w:val="22"/>
             </w:rPr>
           </w:pPr>
-          <w:hyperlink w:anchor="_Toc526425236" w:history="1">
+          <w:hyperlink w:anchor="_Toc526439787" w:history="1">
             <w:r>
               <w:rPr>
                 <w:rStyle w:val="Hipervnculo"/>
@@ -1850,7 +1868,7 @@
                 <w:noProof/>
                 <w:webHidden/>
               </w:rPr>
-              <w:instrText xml:space="preserve"> PAGEREF _Toc526425236 \h </w:instrText>
+              <w:instrText xml:space="preserve"> PAGEREF _Toc526439787 \h </w:instrText>
             </w:r>
             <w:r>
               <w:rPr>
@@ -1896,7 +1914,7 @@
               <w:szCs w:val="22"/>
             </w:rPr>
           </w:pPr>
-          <w:hyperlink w:anchor="_Toc526425237" w:history="1">
+          <w:hyperlink w:anchor="_Toc526439788" w:history="1">
             <w:r>
               <w:rPr>
                 <w:rStyle w:val="Hipervnculo"/>
@@ -1923,7 +1941,7 @@
                 <w:noProof/>
                 <w:webHidden/>
               </w:rPr>
-              <w:instrText xml:space="preserve"> PAGEREF _Toc526425237 \h </w:instrText>
+              <w:instrText xml:space="preserve"> PAGEREF _Toc526439788 \h </w:instrText>
             </w:r>
             <w:r>
               <w:rPr>
@@ -1968,7 +1986,7 @@
               <w:szCs w:val="22"/>
             </w:rPr>
           </w:pPr>
-          <w:hyperlink w:anchor="_Toc526425238" w:history="1">
+          <w:hyperlink w:anchor="_Toc526439789" w:history="1">
             <w:r>
               <w:rPr>
                 <w:rStyle w:val="Hipervnculo"/>
@@ -1996,7 +2014,7 @@
                 <w:noProof/>
                 <w:webHidden/>
               </w:rPr>
-              <w:instrText xml:space="preserve"> PAGEREF _Toc526425238 \h </w:instrText>
+              <w:instrText xml:space="preserve"> PAGEREF _Toc526439789 \h </w:instrText>
             </w:r>
             <w:r>
               <w:rPr>
@@ -2041,7 +2059,7 @@
               <w:szCs w:val="22"/>
             </w:rPr>
           </w:pPr>
-          <w:hyperlink w:anchor="_Toc526425239" w:history="1">
+          <w:hyperlink w:anchor="_Toc526439790" w:history="1">
             <w:r>
               <w:rPr>
                 <w:rStyle w:val="Hipervnculo"/>
@@ -2069,7 +2087,7 @@
                 <w:noProof/>
                 <w:webHidden/>
               </w:rPr>
-              <w:instrText xml:space="preserve"> PAGEREF _Toc526425239 \h </w:instrText>
+              <w:instrText xml:space="preserve"> PAGEREF _Toc526439790 \h </w:instrText>
             </w:r>
             <w:r>
               <w:rPr>
@@ -2114,7 +2132,7 @@
               <w:szCs w:val="22"/>
             </w:rPr>
           </w:pPr>
-          <w:hyperlink w:anchor="_Toc526425240" w:history="1">
+          <w:hyperlink w:anchor="_Toc526439791" w:history="1">
             <w:r>
               <w:rPr>
                 <w:rStyle w:val="Hipervnculo"/>
@@ -2142,7 +2160,7 @@
                 <w:noProof/>
                 <w:webHidden/>
               </w:rPr>
-              <w:instrText xml:space="preserve"> PAGEREF _Toc526425240 \h </w:instrText>
+              <w:instrText xml:space="preserve"> PAGEREF _Toc526439791 \h </w:instrText>
             </w:r>
             <w:r>
               <w:rPr>
@@ -2187,7 +2205,7 @@
               <w:szCs w:val="22"/>
             </w:rPr>
           </w:pPr>
-          <w:hyperlink w:anchor="_Toc526425241" w:history="1">
+          <w:hyperlink w:anchor="_Toc526439792" w:history="1">
             <w:r>
               <w:rPr>
                 <w:rStyle w:val="Hipervnculo"/>
@@ -2215,7 +2233,7 @@
                 <w:noProof/>
                 <w:webHidden/>
               </w:rPr>
-              <w:instrText xml:space="preserve"> PAGEREF _Toc526425241 \h </w:instrText>
+              <w:instrText xml:space="preserve"> PAGEREF _Toc526439792 \h </w:instrText>
             </w:r>
             <w:r>
               <w:rPr>
@@ -2260,7 +2278,7 @@
               <w:szCs w:val="22"/>
             </w:rPr>
           </w:pPr>
-          <w:hyperlink w:anchor="_Toc526425242" w:history="1">
+          <w:hyperlink w:anchor="_Toc526439793" w:history="1">
             <w:r>
               <w:rPr>
                 <w:rStyle w:val="Hipervnculo"/>
@@ -2288,7 +2306,7 @@
                 <w:noProof/>
                 <w:webHidden/>
               </w:rPr>
-              <w:instrText xml:space="preserve"> PAGEREF _Toc526425242 \h </w:instrText>
+              <w:instrText xml:space="preserve"> PAGEREF _Toc526439793 \h </w:instrText>
             </w:r>
             <w:r>
               <w:rPr>
@@ -2333,7 +2351,7 @@
               <w:szCs w:val="22"/>
             </w:rPr>
           </w:pPr>
-          <w:hyperlink w:anchor="_Toc526425243" w:history="1">
+          <w:hyperlink w:anchor="_Toc526439794" w:history="1">
             <w:r>
               <w:rPr>
                 <w:rStyle w:val="Hipervnculo"/>
@@ -2361,7 +2379,7 @@
                 <w:noProof/>
                 <w:webHidden/>
               </w:rPr>
-              <w:instrText xml:space="preserve"> PAGEREF _Toc526425243 \h </w:instrText>
+              <w:instrText xml:space="preserve"> PAGEREF _Toc526439794 \h </w:instrText>
             </w:r>
             <w:r>
               <w:rPr>
@@ -2407,7 +2425,7 @@
               <w:szCs w:val="22"/>
             </w:rPr>
           </w:pPr>
-          <w:hyperlink w:anchor="_Toc526425244" w:history="1">
+          <w:hyperlink w:anchor="_Toc526439795" w:history="1">
             <w:r>
               <w:rPr>
                 <w:rStyle w:val="Hipervnculo"/>
@@ -2434,7 +2452,7 @@
                 <w:noProof/>
                 <w:webHidden/>
               </w:rPr>
-              <w:instrText xml:space="preserve"> PAGEREF _Toc526425244 \h </w:instrText>
+              <w:instrText xml:space="preserve"> PAGEREF _Toc526439795 \h </w:instrText>
             </w:r>
             <w:r>
               <w:rPr>
@@ -2454,7 +2472,7 @@
                 <w:noProof/>
                 <w:webHidden/>
               </w:rPr>
-              <w:t>16</w:t>
+              <w:t>14</w:t>
             </w:r>
             <w:r>
               <w:rPr>
@@ -2479,7 +2497,7 @@
               <w:szCs w:val="22"/>
             </w:rPr>
           </w:pPr>
-          <w:hyperlink w:anchor="_Toc526425245" w:history="1">
+          <w:hyperlink w:anchor="_Toc526439796" w:history="1">
             <w:r>
               <w:rPr>
                 <w:rStyle w:val="Hipervnculo"/>
@@ -2506,7 +2524,7 @@
                 <w:noProof/>
                 <w:webHidden/>
               </w:rPr>
-              <w:instrText xml:space="preserve"> PAGEREF _Toc526425245 \h </w:instrText>
+              <w:instrText xml:space="preserve"> PAGEREF _Toc526439796 \h </w:instrText>
             </w:r>
             <w:r>
               <w:rPr>
@@ -2526,7 +2544,7 @@
                 <w:noProof/>
                 <w:webHidden/>
               </w:rPr>
-              <w:t>16</w:t>
+              <w:t>14</w:t>
             </w:r>
             <w:r>
               <w:rPr>
@@ -2551,7 +2569,7 @@
               <w:szCs w:val="22"/>
             </w:rPr>
           </w:pPr>
-          <w:hyperlink w:anchor="_Toc526425246" w:history="1">
+          <w:hyperlink w:anchor="_Toc526439797" w:history="1">
             <w:r>
               <w:rPr>
                 <w:rStyle w:val="Hipervnculo"/>
@@ -2578,7 +2596,7 @@
                 <w:noProof/>
                 <w:webHidden/>
               </w:rPr>
-              <w:instrText xml:space="preserve"> PAGEREF _Toc526425246 \h </w:instrText>
+              <w:instrText xml:space="preserve"> PAGEREF _Toc526439797 \h </w:instrText>
             </w:r>
             <w:r>
               <w:rPr>
@@ -2598,7 +2616,7 @@
                 <w:noProof/>
                 <w:webHidden/>
               </w:rPr>
-              <w:t>16</w:t>
+              <w:t>14</w:t>
             </w:r>
             <w:r>
               <w:rPr>
@@ -2623,7 +2641,7 @@
               <w:szCs w:val="22"/>
             </w:rPr>
           </w:pPr>
-          <w:hyperlink w:anchor="_Toc526425247" w:history="1">
+          <w:hyperlink w:anchor="_Toc526439798" w:history="1">
             <w:r>
               <w:rPr>
                 <w:rStyle w:val="Hipervnculo"/>
@@ -2650,7 +2668,7 @@
                 <w:noProof/>
                 <w:webHidden/>
               </w:rPr>
-              <w:instrText xml:space="preserve"> PAGEREF _Toc526425247 \h </w:instrText>
+              <w:instrText xml:space="preserve"> PAGEREF _Toc526439798 \h </w:instrText>
             </w:r>
             <w:r>
               <w:rPr>
@@ -2670,7 +2688,7 @@
                 <w:noProof/>
                 <w:webHidden/>
               </w:rPr>
-              <w:t>17</w:t>
+              <w:t>15</w:t>
             </w:r>
             <w:r>
               <w:rPr>
@@ -2695,7 +2713,7 @@
               <w:szCs w:val="22"/>
             </w:rPr>
           </w:pPr>
-          <w:hyperlink w:anchor="_Toc526425248" w:history="1">
+          <w:hyperlink w:anchor="_Toc526439799" w:history="1">
             <w:r>
               <w:rPr>
                 <w:rStyle w:val="Hipervnculo"/>
@@ -2722,7 +2740,7 @@
                 <w:noProof/>
                 <w:webHidden/>
               </w:rPr>
-              <w:instrText xml:space="preserve"> PAGEREF _Toc526425248 \h </w:instrText>
+              <w:instrText xml:space="preserve"> PAGEREF _Toc526439799 \h </w:instrText>
             </w:r>
             <w:r>
               <w:rPr>
@@ -2742,7 +2760,7 @@
                 <w:noProof/>
                 <w:webHidden/>
               </w:rPr>
-              <w:t>17</w:t>
+              <w:t>15</w:t>
             </w:r>
             <w:r>
               <w:rPr>
@@ -2767,7 +2785,7 @@
               <w:szCs w:val="22"/>
             </w:rPr>
           </w:pPr>
-          <w:hyperlink w:anchor="_Toc526425249" w:history="1">
+          <w:hyperlink w:anchor="_Toc526439800" w:history="1">
             <w:r>
               <w:rPr>
                 <w:rStyle w:val="Hipervnculo"/>
@@ -2794,7 +2812,7 @@
                 <w:noProof/>
                 <w:webHidden/>
               </w:rPr>
-              <w:instrText xml:space="preserve"> PAGEREF _Toc526425249 \h </w:instrText>
+              <w:instrText xml:space="preserve"> PAGEREF _Toc526439800 \h </w:instrText>
             </w:r>
             <w:r>
               <w:rPr>
@@ -2814,7 +2832,7 @@
                 <w:noProof/>
                 <w:webHidden/>
               </w:rPr>
-              <w:t>18</w:t>
+              <w:t>16</w:t>
             </w:r>
             <w:r>
               <w:rPr>
@@ -2839,7 +2857,7 @@
               <w:szCs w:val="22"/>
             </w:rPr>
           </w:pPr>
-          <w:hyperlink w:anchor="_Toc526425250" w:history="1">
+          <w:hyperlink w:anchor="_Toc526439801" w:history="1">
             <w:r>
               <w:rPr>
                 <w:rStyle w:val="Hipervnculo"/>
@@ -2866,7 +2884,7 @@
                 <w:noProof/>
                 <w:webHidden/>
               </w:rPr>
-              <w:instrText xml:space="preserve"> PAGEREF _Toc526425250 \h </w:instrText>
+              <w:instrText xml:space="preserve"> PAGEREF _Toc526439801 \h </w:instrText>
             </w:r>
             <w:r>
               <w:rPr>
@@ -2886,7 +2904,7 @@
                 <w:noProof/>
                 <w:webHidden/>
               </w:rPr>
-              <w:t>18</w:t>
+              <w:t>16</w:t>
             </w:r>
             <w:r>
               <w:rPr>
@@ -2912,7 +2930,7 @@
               <w:szCs w:val="22"/>
             </w:rPr>
           </w:pPr>
-          <w:hyperlink w:anchor="_Toc526425251" w:history="1">
+          <w:hyperlink w:anchor="_Toc526439802" w:history="1">
             <w:r>
               <w:rPr>
                 <w:rStyle w:val="Hipervnculo"/>
@@ -2939,7 +2957,7 @@
                 <w:noProof/>
                 <w:webHidden/>
               </w:rPr>
-              <w:instrText xml:space="preserve"> PAGEREF _Toc526425251 \h </w:instrText>
+              <w:instrText xml:space="preserve"> PAGEREF _Toc526439802 \h </w:instrText>
             </w:r>
             <w:r>
               <w:rPr>
@@ -2959,7 +2977,7 @@
                 <w:noProof/>
                 <w:webHidden/>
               </w:rPr>
-              <w:t>20</w:t>
+              <w:t>18</w:t>
             </w:r>
             <w:r>
               <w:rPr>
@@ -2985,13 +3003,13 @@
               <w:szCs w:val="22"/>
             </w:rPr>
           </w:pPr>
-          <w:hyperlink w:anchor="_Toc526425252" w:history="1">
+          <w:hyperlink w:anchor="_Toc526439803" w:history="1">
             <w:r>
               <w:rPr>
                 <w:rStyle w:val="Hipervnculo"/>
                 <w:noProof/>
               </w:rPr>
-              <w:t>Modelo De Arquitectura</w:t>
+              <w:t>Modelo De Negocio</w:t>
             </w:r>
             <w:r>
               <w:rPr>
@@ -3012,7 +3030,7 @@
                 <w:noProof/>
                 <w:webHidden/>
               </w:rPr>
-              <w:instrText xml:space="preserve"> PAGEREF _Toc526425252 \h </w:instrText>
+              <w:instrText xml:space="preserve"> PAGEREF _Toc526439803 \h </w:instrText>
             </w:r>
             <w:r>
               <w:rPr>
@@ -3032,7 +3050,7 @@
                 <w:noProof/>
                 <w:webHidden/>
               </w:rPr>
-              <w:t>24</w:t>
+              <w:t>21</w:t>
             </w:r>
             <w:r>
               <w:rPr>
@@ -3058,13 +3076,13 @@
               <w:szCs w:val="22"/>
             </w:rPr>
           </w:pPr>
-          <w:hyperlink w:anchor="_Toc526425253" w:history="1">
+          <w:hyperlink w:anchor="_Toc526439804" w:history="1">
             <w:r>
               <w:rPr>
                 <w:rStyle w:val="Hipervnculo"/>
                 <w:noProof/>
               </w:rPr>
-              <w:t>Modelo De Negocio</w:t>
+              <w:t>Glosario</w:t>
             </w:r>
             <w:r>
               <w:rPr>
@@ -3085,7 +3103,7 @@
                 <w:noProof/>
                 <w:webHidden/>
               </w:rPr>
-              <w:instrText xml:space="preserve"> PAGEREF _Toc526425253 \h </w:instrText>
+              <w:instrText xml:space="preserve"> PAGEREF _Toc526439804 \h </w:instrText>
             </w:r>
             <w:r>
               <w:rPr>
@@ -3105,7 +3123,511 @@
                 <w:noProof/>
                 <w:webHidden/>
               </w:rPr>
-              <w:t>24</w:t>
+              <w:t>22</w:t>
+            </w:r>
+            <w:r>
+              <w:rPr>
+                <w:noProof/>
+                <w:webHidden/>
+              </w:rPr>
+              <w:fldChar w:fldCharType="end"/>
+            </w:r>
+          </w:hyperlink>
+        </w:p>
+        <w:p>
+          <w:pPr>
+            <w:pStyle w:val="TDC2"/>
+            <w:tabs>
+              <w:tab w:val="right" w:leader="dot" w:pos="9350"/>
+            </w:tabs>
+            <w:rPr>
+              <w:rFonts w:asciiTheme="minorHAnsi" w:eastAsiaTheme="minorEastAsia" w:hAnsiTheme="minorHAnsi" w:cstheme="minorBidi"/>
+              <w:smallCaps w:val="0"/>
+              <w:noProof/>
+              <w:sz w:val="22"/>
+              <w:szCs w:val="22"/>
+            </w:rPr>
+          </w:pPr>
+          <w:hyperlink w:anchor="_Toc526439805" w:history="1">
+            <w:r>
+              <w:rPr>
+                <w:rStyle w:val="Hipervnculo"/>
+                <w:noProof/>
+              </w:rPr>
+              <w:t>Concepto1: Login</w:t>
+            </w:r>
+            <w:r>
+              <w:rPr>
+                <w:noProof/>
+                <w:webHidden/>
+              </w:rPr>
+              <w:tab/>
+            </w:r>
+            <w:r>
+              <w:rPr>
+                <w:noProof/>
+                <w:webHidden/>
+              </w:rPr>
+              <w:fldChar w:fldCharType="begin"/>
+            </w:r>
+            <w:r>
+              <w:rPr>
+                <w:noProof/>
+                <w:webHidden/>
+              </w:rPr>
+              <w:instrText xml:space="preserve"> PAGEREF _Toc526439805 \h </w:instrText>
+            </w:r>
+            <w:r>
+              <w:rPr>
+                <w:noProof/>
+                <w:webHidden/>
+              </w:rPr>
+            </w:r>
+            <w:r>
+              <w:rPr>
+                <w:noProof/>
+                <w:webHidden/>
+              </w:rPr>
+              <w:fldChar w:fldCharType="separate"/>
+            </w:r>
+            <w:r>
+              <w:rPr>
+                <w:noProof/>
+                <w:webHidden/>
+              </w:rPr>
+              <w:t>22</w:t>
+            </w:r>
+            <w:r>
+              <w:rPr>
+                <w:noProof/>
+                <w:webHidden/>
+              </w:rPr>
+              <w:fldChar w:fldCharType="end"/>
+            </w:r>
+          </w:hyperlink>
+        </w:p>
+        <w:p>
+          <w:pPr>
+            <w:pStyle w:val="TDC2"/>
+            <w:tabs>
+              <w:tab w:val="right" w:leader="dot" w:pos="9350"/>
+            </w:tabs>
+            <w:rPr>
+              <w:rFonts w:asciiTheme="minorHAnsi" w:eastAsiaTheme="minorEastAsia" w:hAnsiTheme="minorHAnsi" w:cstheme="minorBidi"/>
+              <w:smallCaps w:val="0"/>
+              <w:noProof/>
+              <w:sz w:val="22"/>
+              <w:szCs w:val="22"/>
+            </w:rPr>
+          </w:pPr>
+          <w:hyperlink w:anchor="_Toc526439806" w:history="1">
+            <w:r>
+              <w:rPr>
+                <w:rStyle w:val="Hipervnculo"/>
+                <w:noProof/>
+              </w:rPr>
+              <w:t>Concepto2: Streaming</w:t>
+            </w:r>
+            <w:r>
+              <w:rPr>
+                <w:noProof/>
+                <w:webHidden/>
+              </w:rPr>
+              <w:tab/>
+            </w:r>
+            <w:r>
+              <w:rPr>
+                <w:noProof/>
+                <w:webHidden/>
+              </w:rPr>
+              <w:fldChar w:fldCharType="begin"/>
+            </w:r>
+            <w:r>
+              <w:rPr>
+                <w:noProof/>
+                <w:webHidden/>
+              </w:rPr>
+              <w:instrText xml:space="preserve"> PAGEREF _Toc526439806 \h </w:instrText>
+            </w:r>
+            <w:r>
+              <w:rPr>
+                <w:noProof/>
+                <w:webHidden/>
+              </w:rPr>
+            </w:r>
+            <w:r>
+              <w:rPr>
+                <w:noProof/>
+                <w:webHidden/>
+              </w:rPr>
+              <w:fldChar w:fldCharType="separate"/>
+            </w:r>
+            <w:r>
+              <w:rPr>
+                <w:noProof/>
+                <w:webHidden/>
+              </w:rPr>
+              <w:t>22</w:t>
+            </w:r>
+            <w:r>
+              <w:rPr>
+                <w:noProof/>
+                <w:webHidden/>
+              </w:rPr>
+              <w:fldChar w:fldCharType="end"/>
+            </w:r>
+          </w:hyperlink>
+        </w:p>
+        <w:p>
+          <w:pPr>
+            <w:pStyle w:val="TDC2"/>
+            <w:tabs>
+              <w:tab w:val="right" w:leader="dot" w:pos="9350"/>
+            </w:tabs>
+            <w:rPr>
+              <w:rFonts w:asciiTheme="minorHAnsi" w:eastAsiaTheme="minorEastAsia" w:hAnsiTheme="minorHAnsi" w:cstheme="minorBidi"/>
+              <w:smallCaps w:val="0"/>
+              <w:noProof/>
+              <w:sz w:val="22"/>
+              <w:szCs w:val="22"/>
+            </w:rPr>
+          </w:pPr>
+          <w:hyperlink w:anchor="_Toc526439807" w:history="1">
+            <w:r>
+              <w:rPr>
+                <w:rStyle w:val="Hipervnculo"/>
+                <w:noProof/>
+              </w:rPr>
+              <w:t>Concepto3: Artículo</w:t>
+            </w:r>
+            <w:r>
+              <w:rPr>
+                <w:noProof/>
+                <w:webHidden/>
+              </w:rPr>
+              <w:tab/>
+            </w:r>
+            <w:r>
+              <w:rPr>
+                <w:noProof/>
+                <w:webHidden/>
+              </w:rPr>
+              <w:fldChar w:fldCharType="begin"/>
+            </w:r>
+            <w:r>
+              <w:rPr>
+                <w:noProof/>
+                <w:webHidden/>
+              </w:rPr>
+              <w:instrText xml:space="preserve"> PAGEREF _Toc526439807 \h </w:instrText>
+            </w:r>
+            <w:r>
+              <w:rPr>
+                <w:noProof/>
+                <w:webHidden/>
+              </w:rPr>
+            </w:r>
+            <w:r>
+              <w:rPr>
+                <w:noProof/>
+                <w:webHidden/>
+              </w:rPr>
+              <w:fldChar w:fldCharType="separate"/>
+            </w:r>
+            <w:r>
+              <w:rPr>
+                <w:noProof/>
+                <w:webHidden/>
+              </w:rPr>
+              <w:t>22</w:t>
+            </w:r>
+            <w:r>
+              <w:rPr>
+                <w:noProof/>
+                <w:webHidden/>
+              </w:rPr>
+              <w:fldChar w:fldCharType="end"/>
+            </w:r>
+          </w:hyperlink>
+        </w:p>
+        <w:p>
+          <w:pPr>
+            <w:pStyle w:val="TDC2"/>
+            <w:tabs>
+              <w:tab w:val="right" w:leader="dot" w:pos="9350"/>
+            </w:tabs>
+            <w:rPr>
+              <w:rFonts w:asciiTheme="minorHAnsi" w:eastAsiaTheme="minorEastAsia" w:hAnsiTheme="minorHAnsi" w:cstheme="minorBidi"/>
+              <w:smallCaps w:val="0"/>
+              <w:noProof/>
+              <w:sz w:val="22"/>
+              <w:szCs w:val="22"/>
+            </w:rPr>
+          </w:pPr>
+          <w:hyperlink w:anchor="_Toc526439808" w:history="1">
+            <w:r>
+              <w:rPr>
+                <w:rStyle w:val="Hipervnculo"/>
+                <w:noProof/>
+              </w:rPr>
+              <w:t>Concepto4: Ficha</w:t>
+            </w:r>
+            <w:r>
+              <w:rPr>
+                <w:noProof/>
+                <w:webHidden/>
+              </w:rPr>
+              <w:tab/>
+            </w:r>
+            <w:r>
+              <w:rPr>
+                <w:noProof/>
+                <w:webHidden/>
+              </w:rPr>
+              <w:fldChar w:fldCharType="begin"/>
+            </w:r>
+            <w:r>
+              <w:rPr>
+                <w:noProof/>
+                <w:webHidden/>
+              </w:rPr>
+              <w:instrText xml:space="preserve"> PAGEREF _Toc526439808 \h </w:instrText>
+            </w:r>
+            <w:r>
+              <w:rPr>
+                <w:noProof/>
+                <w:webHidden/>
+              </w:rPr>
+            </w:r>
+            <w:r>
+              <w:rPr>
+                <w:noProof/>
+                <w:webHidden/>
+              </w:rPr>
+              <w:fldChar w:fldCharType="separate"/>
+            </w:r>
+            <w:r>
+              <w:rPr>
+                <w:noProof/>
+                <w:webHidden/>
+              </w:rPr>
+              <w:t>22</w:t>
+            </w:r>
+            <w:r>
+              <w:rPr>
+                <w:noProof/>
+                <w:webHidden/>
+              </w:rPr>
+              <w:fldChar w:fldCharType="end"/>
+            </w:r>
+          </w:hyperlink>
+        </w:p>
+        <w:p>
+          <w:pPr>
+            <w:pStyle w:val="TDC2"/>
+            <w:tabs>
+              <w:tab w:val="right" w:leader="dot" w:pos="9350"/>
+            </w:tabs>
+            <w:rPr>
+              <w:rFonts w:asciiTheme="minorHAnsi" w:eastAsiaTheme="minorEastAsia" w:hAnsiTheme="minorHAnsi" w:cstheme="minorBidi"/>
+              <w:smallCaps w:val="0"/>
+              <w:noProof/>
+              <w:sz w:val="22"/>
+              <w:szCs w:val="22"/>
+            </w:rPr>
+          </w:pPr>
+          <w:hyperlink w:anchor="_Toc526439809" w:history="1">
+            <w:r>
+              <w:rPr>
+                <w:rStyle w:val="Hipervnculo"/>
+                <w:noProof/>
+              </w:rPr>
+              <w:t>Concepto5: Taste.io</w:t>
+            </w:r>
+            <w:r>
+              <w:rPr>
+                <w:noProof/>
+                <w:webHidden/>
+              </w:rPr>
+              <w:tab/>
+            </w:r>
+            <w:r>
+              <w:rPr>
+                <w:noProof/>
+                <w:webHidden/>
+              </w:rPr>
+              <w:fldChar w:fldCharType="begin"/>
+            </w:r>
+            <w:r>
+              <w:rPr>
+                <w:noProof/>
+                <w:webHidden/>
+              </w:rPr>
+              <w:instrText xml:space="preserve"> PAGEREF _Toc526439809 \h </w:instrText>
+            </w:r>
+            <w:r>
+              <w:rPr>
+                <w:noProof/>
+                <w:webHidden/>
+              </w:rPr>
+            </w:r>
+            <w:r>
+              <w:rPr>
+                <w:noProof/>
+                <w:webHidden/>
+              </w:rPr>
+              <w:fldChar w:fldCharType="separate"/>
+            </w:r>
+            <w:r>
+              <w:rPr>
+                <w:noProof/>
+                <w:webHidden/>
+              </w:rPr>
+              <w:t>22</w:t>
+            </w:r>
+            <w:r>
+              <w:rPr>
+                <w:noProof/>
+                <w:webHidden/>
+              </w:rPr>
+              <w:fldChar w:fldCharType="end"/>
+            </w:r>
+          </w:hyperlink>
+        </w:p>
+        <w:p>
+          <w:pPr>
+            <w:pStyle w:val="TDC2"/>
+            <w:tabs>
+              <w:tab w:val="right" w:leader="dot" w:pos="9350"/>
+            </w:tabs>
+            <w:rPr>
+              <w:rFonts w:asciiTheme="minorHAnsi" w:eastAsiaTheme="minorEastAsia" w:hAnsiTheme="minorHAnsi" w:cstheme="minorBidi"/>
+              <w:smallCaps w:val="0"/>
+              <w:noProof/>
+              <w:sz w:val="22"/>
+              <w:szCs w:val="22"/>
+            </w:rPr>
+          </w:pPr>
+          <w:hyperlink w:anchor="_Toc526439810" w:history="1">
+            <w:r>
+              <w:rPr>
+                <w:rStyle w:val="Hipervnculo"/>
+                <w:noProof/>
+              </w:rPr>
+              <w:t>Concepto6: RGPD</w:t>
+            </w:r>
+            <w:r>
+              <w:rPr>
+                <w:noProof/>
+                <w:webHidden/>
+              </w:rPr>
+              <w:tab/>
+            </w:r>
+            <w:r>
+              <w:rPr>
+                <w:noProof/>
+                <w:webHidden/>
+              </w:rPr>
+              <w:fldChar w:fldCharType="begin"/>
+            </w:r>
+            <w:r>
+              <w:rPr>
+                <w:noProof/>
+                <w:webHidden/>
+              </w:rPr>
+              <w:instrText xml:space="preserve"> PAGEREF _Toc526439810 \h </w:instrText>
+            </w:r>
+            <w:r>
+              <w:rPr>
+                <w:noProof/>
+                <w:webHidden/>
+              </w:rPr>
+            </w:r>
+            <w:r>
+              <w:rPr>
+                <w:noProof/>
+                <w:webHidden/>
+              </w:rPr>
+              <w:fldChar w:fldCharType="separate"/>
+            </w:r>
+            <w:r>
+              <w:rPr>
+                <w:noProof/>
+                <w:webHidden/>
+              </w:rPr>
+              <w:t>22</w:t>
+            </w:r>
+            <w:r>
+              <w:rPr>
+                <w:noProof/>
+                <w:webHidden/>
+              </w:rPr>
+              <w:fldChar w:fldCharType="end"/>
+            </w:r>
+          </w:hyperlink>
+        </w:p>
+        <w:p>
+          <w:pPr>
+            <w:pStyle w:val="TDC2"/>
+            <w:tabs>
+              <w:tab w:val="right" w:leader="dot" w:pos="9350"/>
+            </w:tabs>
+            <w:rPr>
+              <w:rFonts w:asciiTheme="minorHAnsi" w:eastAsiaTheme="minorEastAsia" w:hAnsiTheme="minorHAnsi" w:cstheme="minorBidi"/>
+              <w:smallCaps w:val="0"/>
+              <w:noProof/>
+              <w:sz w:val="22"/>
+              <w:szCs w:val="22"/>
+            </w:rPr>
+          </w:pPr>
+          <w:hyperlink w:anchor="_Toc526439811" w:history="1">
+            <w:r>
+              <w:rPr>
+                <w:rStyle w:val="Hipervnculo"/>
+                <w:noProof/>
+              </w:rPr>
+              <w:t>Concepto7: FAQ</w:t>
+            </w:r>
+            <w:r>
+              <w:rPr>
+                <w:noProof/>
+                <w:webHidden/>
+              </w:rPr>
+              <w:tab/>
+            </w:r>
+            <w:r>
+              <w:rPr>
+                <w:noProof/>
+                <w:webHidden/>
+              </w:rPr>
+              <w:fldChar w:fldCharType="begin"/>
+            </w:r>
+            <w:r>
+              <w:rPr>
+                <w:noProof/>
+                <w:webHidden/>
+              </w:rPr>
+              <w:instrText xml:space="preserve"> PAGEREF _Toc526439811 \h </w:instrText>
+            </w:r>
+            <w:r>
+              <w:rPr>
+                <w:noProof/>
+                <w:webHidden/>
+              </w:rPr>
+            </w:r>
+            <w:r>
+              <w:rPr>
+                <w:noProof/>
+                <w:webHidden/>
+              </w:rPr>
+              <w:fldChar w:fldCharType="separate"/>
+            </w:r>
+            <w:r>
+              <w:rPr>
+                <w:noProof/>
+                <w:webHidden/>
+              </w:rPr>
+              <w:t>22</w:t>
             </w:r>
             <w:r>
               <w:rPr>
@@ -3131,13 +3653,13 @@
               <w:szCs w:val="22"/>
             </w:rPr>
           </w:pPr>
-          <w:hyperlink w:anchor="_Toc526425254" w:history="1">
+          <w:hyperlink w:anchor="_Toc526439812" w:history="1">
             <w:r>
               <w:rPr>
                 <w:rStyle w:val="Hipervnculo"/>
                 <w:noProof/>
               </w:rPr>
-              <w:t>Glosario</w:t>
+              <w:t>Bitácora</w:t>
             </w:r>
             <w:r>
               <w:rPr>
@@ -3158,7 +3680,7 @@
                 <w:noProof/>
                 <w:webHidden/>
               </w:rPr>
-              <w:instrText xml:space="preserve"> PAGEREF _Toc526425254 \h </w:instrText>
+              <w:instrText xml:space="preserve"> PAGEREF _Toc526439812 \h </w:instrText>
             </w:r>
             <w:r>
               <w:rPr>
@@ -3178,7 +3700,7 @@
                 <w:noProof/>
                 <w:webHidden/>
               </w:rPr>
-              <w:t>24</w:t>
+              <w:t>23</w:t>
             </w:r>
             <w:r>
               <w:rPr>
@@ -3203,13 +3725,13 @@
               <w:szCs w:val="22"/>
             </w:rPr>
           </w:pPr>
-          <w:hyperlink w:anchor="_Toc526425255" w:history="1">
+          <w:hyperlink w:anchor="_Toc526439813" w:history="1">
             <w:r>
               <w:rPr>
                 <w:rStyle w:val="Hipervnculo"/>
                 <w:noProof/>
               </w:rPr>
-              <w:t>Concepto1: Login</w:t>
+              <w:t>Día 1 – Tarde - 03/10/2018</w:t>
             </w:r>
             <w:r>
               <w:rPr>
@@ -3230,7 +3752,7 @@
                 <w:noProof/>
                 <w:webHidden/>
               </w:rPr>
-              <w:instrText xml:space="preserve"> PAGEREF _Toc526425255 \h </w:instrText>
+              <w:instrText xml:space="preserve"> PAGEREF _Toc526439813 \h </w:instrText>
             </w:r>
             <w:r>
               <w:rPr>
@@ -3250,7 +3772,7 @@
                 <w:noProof/>
                 <w:webHidden/>
               </w:rPr>
-              <w:t>24</w:t>
+              <w:t>23</w:t>
             </w:r>
             <w:r>
               <w:rPr>
@@ -3275,13 +3797,13 @@
               <w:szCs w:val="22"/>
             </w:rPr>
           </w:pPr>
-          <w:hyperlink w:anchor="_Toc526425256" w:history="1">
+          <w:hyperlink w:anchor="_Toc526439814" w:history="1">
             <w:r>
               <w:rPr>
                 <w:rStyle w:val="Hipervnculo"/>
                 <w:noProof/>
               </w:rPr>
-              <w:t>Concepto2: Streaming</w:t>
+              <w:t>Día 2 - Mañana - 04/10/2018</w:t>
             </w:r>
             <w:r>
               <w:rPr>
@@ -3302,7 +3824,7 @@
                 <w:noProof/>
                 <w:webHidden/>
               </w:rPr>
-              <w:instrText xml:space="preserve"> PAGEREF _Toc526425256 \h </w:instrText>
+              <w:instrText xml:space="preserve"> PAGEREF _Toc526439814 \h </w:instrText>
             </w:r>
             <w:r>
               <w:rPr>
@@ -3322,584 +3844,7 @@
                 <w:noProof/>
                 <w:webHidden/>
               </w:rPr>
-              <w:t>24</w:t>
-            </w:r>
-            <w:r>
-              <w:rPr>
-                <w:noProof/>
-                <w:webHidden/>
-              </w:rPr>
-              <w:fldChar w:fldCharType="end"/>
-            </w:r>
-          </w:hyperlink>
-        </w:p>
-        <w:p>
-          <w:pPr>
-            <w:pStyle w:val="TDC2"/>
-            <w:tabs>
-              <w:tab w:val="right" w:leader="dot" w:pos="9350"/>
-            </w:tabs>
-            <w:rPr>
-              <w:rFonts w:asciiTheme="minorHAnsi" w:eastAsiaTheme="minorEastAsia" w:hAnsiTheme="minorHAnsi" w:cstheme="minorBidi"/>
-              <w:smallCaps w:val="0"/>
-              <w:noProof/>
-              <w:sz w:val="22"/>
-              <w:szCs w:val="22"/>
-            </w:rPr>
-          </w:pPr>
-          <w:hyperlink w:anchor="_Toc526425257" w:history="1">
-            <w:r>
-              <w:rPr>
-                <w:rStyle w:val="Hipervnculo"/>
-                <w:noProof/>
-              </w:rPr>
-              <w:t>Concepto3: Artículo</w:t>
-            </w:r>
-            <w:r>
-              <w:rPr>
-                <w:noProof/>
-                <w:webHidden/>
-              </w:rPr>
-              <w:tab/>
-            </w:r>
-            <w:r>
-              <w:rPr>
-                <w:noProof/>
-                <w:webHidden/>
-              </w:rPr>
-              <w:fldChar w:fldCharType="begin"/>
-            </w:r>
-            <w:r>
-              <w:rPr>
-                <w:noProof/>
-                <w:webHidden/>
-              </w:rPr>
-              <w:instrText xml:space="preserve"> PAGEREF _Toc526425257 \h </w:instrText>
-            </w:r>
-            <w:r>
-              <w:rPr>
-                <w:noProof/>
-                <w:webHidden/>
-              </w:rPr>
-            </w:r>
-            <w:r>
-              <w:rPr>
-                <w:noProof/>
-                <w:webHidden/>
-              </w:rPr>
-              <w:fldChar w:fldCharType="separate"/>
-            </w:r>
-            <w:r>
-              <w:rPr>
-                <w:noProof/>
-                <w:webHidden/>
-              </w:rPr>
-              <w:t>24</w:t>
-            </w:r>
-            <w:r>
-              <w:rPr>
-                <w:noProof/>
-                <w:webHidden/>
-              </w:rPr>
-              <w:fldChar w:fldCharType="end"/>
-            </w:r>
-          </w:hyperlink>
-        </w:p>
-        <w:p>
-          <w:pPr>
-            <w:pStyle w:val="TDC2"/>
-            <w:tabs>
-              <w:tab w:val="right" w:leader="dot" w:pos="9350"/>
-            </w:tabs>
-            <w:rPr>
-              <w:rFonts w:asciiTheme="minorHAnsi" w:eastAsiaTheme="minorEastAsia" w:hAnsiTheme="minorHAnsi" w:cstheme="minorBidi"/>
-              <w:smallCaps w:val="0"/>
-              <w:noProof/>
-              <w:sz w:val="22"/>
-              <w:szCs w:val="22"/>
-            </w:rPr>
-          </w:pPr>
-          <w:hyperlink w:anchor="_Toc526425258" w:history="1">
-            <w:r>
-              <w:rPr>
-                <w:rStyle w:val="Hipervnculo"/>
-                <w:noProof/>
-              </w:rPr>
-              <w:t>Concepto4: Ficha</w:t>
-            </w:r>
-            <w:r>
-              <w:rPr>
-                <w:noProof/>
-                <w:webHidden/>
-              </w:rPr>
-              <w:tab/>
-            </w:r>
-            <w:r>
-              <w:rPr>
-                <w:noProof/>
-                <w:webHidden/>
-              </w:rPr>
-              <w:fldChar w:fldCharType="begin"/>
-            </w:r>
-            <w:r>
-              <w:rPr>
-                <w:noProof/>
-                <w:webHidden/>
-              </w:rPr>
-              <w:instrText xml:space="preserve"> PAGEREF _Toc526425258 \h </w:instrText>
-            </w:r>
-            <w:r>
-              <w:rPr>
-                <w:noProof/>
-                <w:webHidden/>
-              </w:rPr>
-            </w:r>
-            <w:r>
-              <w:rPr>
-                <w:noProof/>
-                <w:webHidden/>
-              </w:rPr>
-              <w:fldChar w:fldCharType="separate"/>
-            </w:r>
-            <w:r>
-              <w:rPr>
-                <w:noProof/>
-                <w:webHidden/>
-              </w:rPr>
-              <w:t>24</w:t>
-            </w:r>
-            <w:r>
-              <w:rPr>
-                <w:noProof/>
-                <w:webHidden/>
-              </w:rPr>
-              <w:fldChar w:fldCharType="end"/>
-            </w:r>
-          </w:hyperlink>
-        </w:p>
-        <w:p>
-          <w:pPr>
-            <w:pStyle w:val="TDC2"/>
-            <w:tabs>
-              <w:tab w:val="right" w:leader="dot" w:pos="9350"/>
-            </w:tabs>
-            <w:rPr>
-              <w:rFonts w:asciiTheme="minorHAnsi" w:eastAsiaTheme="minorEastAsia" w:hAnsiTheme="minorHAnsi" w:cstheme="minorBidi"/>
-              <w:smallCaps w:val="0"/>
-              <w:noProof/>
-              <w:sz w:val="22"/>
-              <w:szCs w:val="22"/>
-            </w:rPr>
-          </w:pPr>
-          <w:hyperlink w:anchor="_Toc526425259" w:history="1">
-            <w:r>
-              <w:rPr>
-                <w:rStyle w:val="Hipervnculo"/>
-                <w:noProof/>
-              </w:rPr>
-              <w:t>Concepto5: Taste.io</w:t>
-            </w:r>
-            <w:r>
-              <w:rPr>
-                <w:noProof/>
-                <w:webHidden/>
-              </w:rPr>
-              <w:tab/>
-            </w:r>
-            <w:r>
-              <w:rPr>
-                <w:noProof/>
-                <w:webHidden/>
-              </w:rPr>
-              <w:fldChar w:fldCharType="begin"/>
-            </w:r>
-            <w:r>
-              <w:rPr>
-                <w:noProof/>
-                <w:webHidden/>
-              </w:rPr>
-              <w:instrText xml:space="preserve"> PAGEREF _Toc526425259 \h </w:instrText>
-            </w:r>
-            <w:r>
-              <w:rPr>
-                <w:noProof/>
-                <w:webHidden/>
-              </w:rPr>
-            </w:r>
-            <w:r>
-              <w:rPr>
-                <w:noProof/>
-                <w:webHidden/>
-              </w:rPr>
-              <w:fldChar w:fldCharType="separate"/>
-            </w:r>
-            <w:r>
-              <w:rPr>
-                <w:noProof/>
-                <w:webHidden/>
-              </w:rPr>
-              <w:t>25</w:t>
-            </w:r>
-            <w:r>
-              <w:rPr>
-                <w:noProof/>
-                <w:webHidden/>
-              </w:rPr>
-              <w:fldChar w:fldCharType="end"/>
-            </w:r>
-          </w:hyperlink>
-        </w:p>
-        <w:p>
-          <w:pPr>
-            <w:pStyle w:val="TDC2"/>
-            <w:tabs>
-              <w:tab w:val="right" w:leader="dot" w:pos="9350"/>
-            </w:tabs>
-            <w:rPr>
-              <w:rFonts w:asciiTheme="minorHAnsi" w:eastAsiaTheme="minorEastAsia" w:hAnsiTheme="minorHAnsi" w:cstheme="minorBidi"/>
-              <w:smallCaps w:val="0"/>
-              <w:noProof/>
-              <w:sz w:val="22"/>
-              <w:szCs w:val="22"/>
-            </w:rPr>
-          </w:pPr>
-          <w:hyperlink w:anchor="_Toc526425260" w:history="1">
-            <w:r>
-              <w:rPr>
-                <w:rStyle w:val="Hipervnculo"/>
-                <w:noProof/>
-              </w:rPr>
-              <w:t>Concepto6: RGPD</w:t>
-            </w:r>
-            <w:r>
-              <w:rPr>
-                <w:noProof/>
-                <w:webHidden/>
-              </w:rPr>
-              <w:tab/>
-            </w:r>
-            <w:r>
-              <w:rPr>
-                <w:noProof/>
-                <w:webHidden/>
-              </w:rPr>
-              <w:fldChar w:fldCharType="begin"/>
-            </w:r>
-            <w:r>
-              <w:rPr>
-                <w:noProof/>
-                <w:webHidden/>
-              </w:rPr>
-              <w:instrText xml:space="preserve"> PAGEREF _Toc526425260 \h </w:instrText>
-            </w:r>
-            <w:r>
-              <w:rPr>
-                <w:noProof/>
-                <w:webHidden/>
-              </w:rPr>
-            </w:r>
-            <w:r>
-              <w:rPr>
-                <w:noProof/>
-                <w:webHidden/>
-              </w:rPr>
-              <w:fldChar w:fldCharType="separate"/>
-            </w:r>
-            <w:r>
-              <w:rPr>
-                <w:noProof/>
-                <w:webHidden/>
-              </w:rPr>
-              <w:t>25</w:t>
-            </w:r>
-            <w:r>
-              <w:rPr>
-                <w:noProof/>
-                <w:webHidden/>
-              </w:rPr>
-              <w:fldChar w:fldCharType="end"/>
-            </w:r>
-          </w:hyperlink>
-        </w:p>
-        <w:p>
-          <w:pPr>
-            <w:pStyle w:val="TDC2"/>
-            <w:tabs>
-              <w:tab w:val="right" w:leader="dot" w:pos="9350"/>
-            </w:tabs>
-            <w:rPr>
-              <w:rFonts w:asciiTheme="minorHAnsi" w:eastAsiaTheme="minorEastAsia" w:hAnsiTheme="minorHAnsi" w:cstheme="minorBidi"/>
-              <w:smallCaps w:val="0"/>
-              <w:noProof/>
-              <w:sz w:val="22"/>
-              <w:szCs w:val="22"/>
-            </w:rPr>
-          </w:pPr>
-          <w:hyperlink w:anchor="_Toc526425261" w:history="1">
-            <w:r>
-              <w:rPr>
-                <w:rStyle w:val="Hipervnculo"/>
-                <w:noProof/>
-              </w:rPr>
-              <w:t>Concepto7: FAQ</w:t>
-            </w:r>
-            <w:r>
-              <w:rPr>
-                <w:noProof/>
-                <w:webHidden/>
-              </w:rPr>
-              <w:tab/>
-            </w:r>
-            <w:r>
-              <w:rPr>
-                <w:noProof/>
-                <w:webHidden/>
-              </w:rPr>
-              <w:fldChar w:fldCharType="begin"/>
-            </w:r>
-            <w:r>
-              <w:rPr>
-                <w:noProof/>
-                <w:webHidden/>
-              </w:rPr>
-              <w:instrText xml:space="preserve"> PAGEREF _Toc526425261 \h </w:instrText>
-            </w:r>
-            <w:r>
-              <w:rPr>
-                <w:noProof/>
-                <w:webHidden/>
-              </w:rPr>
-            </w:r>
-            <w:r>
-              <w:rPr>
-                <w:noProof/>
-                <w:webHidden/>
-              </w:rPr>
-              <w:fldChar w:fldCharType="separate"/>
-            </w:r>
-            <w:r>
-              <w:rPr>
-                <w:noProof/>
-                <w:webHidden/>
-              </w:rPr>
-              <w:t>25</w:t>
-            </w:r>
-            <w:r>
-              <w:rPr>
-                <w:noProof/>
-                <w:webHidden/>
-              </w:rPr>
-              <w:fldChar w:fldCharType="end"/>
-            </w:r>
-          </w:hyperlink>
-        </w:p>
-        <w:p>
-          <w:pPr>
-            <w:pStyle w:val="TDC1"/>
-            <w:tabs>
-              <w:tab w:val="right" w:leader="dot" w:pos="9350"/>
-            </w:tabs>
-            <w:rPr>
-              <w:rFonts w:asciiTheme="minorHAnsi" w:eastAsiaTheme="minorEastAsia" w:hAnsiTheme="minorHAnsi" w:cstheme="minorBidi"/>
-              <w:b w:val="0"/>
-              <w:caps w:val="0"/>
-              <w:noProof/>
-              <w:sz w:val="22"/>
-              <w:szCs w:val="22"/>
-            </w:rPr>
-          </w:pPr>
-          <w:hyperlink w:anchor="_Toc526425262" w:history="1">
-            <w:r>
-              <w:rPr>
-                <w:rStyle w:val="Hipervnculo"/>
-                <w:noProof/>
-              </w:rPr>
-              <w:t>Bitácora</w:t>
-            </w:r>
-            <w:r>
-              <w:rPr>
-                <w:noProof/>
-                <w:webHidden/>
-              </w:rPr>
-              <w:tab/>
-            </w:r>
-            <w:r>
-              <w:rPr>
-                <w:noProof/>
-                <w:webHidden/>
-              </w:rPr>
-              <w:fldChar w:fldCharType="begin"/>
-            </w:r>
-            <w:r>
-              <w:rPr>
-                <w:noProof/>
-                <w:webHidden/>
-              </w:rPr>
-              <w:instrText xml:space="preserve"> PAGEREF _Toc526425262 \h </w:instrText>
-            </w:r>
-            <w:r>
-              <w:rPr>
-                <w:noProof/>
-                <w:webHidden/>
-              </w:rPr>
-            </w:r>
-            <w:r>
-              <w:rPr>
-                <w:noProof/>
-                <w:webHidden/>
-              </w:rPr>
-              <w:fldChar w:fldCharType="separate"/>
-            </w:r>
-            <w:r>
-              <w:rPr>
-                <w:noProof/>
-                <w:webHidden/>
-              </w:rPr>
-              <w:t>26</w:t>
-            </w:r>
-            <w:r>
-              <w:rPr>
-                <w:noProof/>
-                <w:webHidden/>
-              </w:rPr>
-              <w:fldChar w:fldCharType="end"/>
-            </w:r>
-          </w:hyperlink>
-        </w:p>
-        <w:p>
-          <w:pPr>
-            <w:pStyle w:val="TDC2"/>
-            <w:tabs>
-              <w:tab w:val="right" w:leader="dot" w:pos="9350"/>
-            </w:tabs>
-            <w:rPr>
-              <w:rFonts w:asciiTheme="minorHAnsi" w:eastAsiaTheme="minorEastAsia" w:hAnsiTheme="minorHAnsi" w:cstheme="minorBidi"/>
-              <w:smallCaps w:val="0"/>
-              <w:noProof/>
-              <w:sz w:val="22"/>
-              <w:szCs w:val="22"/>
-            </w:rPr>
-          </w:pPr>
-          <w:hyperlink w:anchor="_Toc526425263" w:history="1">
-            <w:r>
-              <w:rPr>
-                <w:rStyle w:val="Hipervnculo"/>
-                <w:noProof/>
-              </w:rPr>
-              <w:t>Día 1 – Tarde - 03/10/2018</w:t>
-            </w:r>
-            <w:r>
-              <w:rPr>
-                <w:noProof/>
-                <w:webHidden/>
-              </w:rPr>
-              <w:tab/>
-            </w:r>
-            <w:r>
-              <w:rPr>
-                <w:noProof/>
-                <w:webHidden/>
-              </w:rPr>
-              <w:fldChar w:fldCharType="begin"/>
-            </w:r>
-            <w:r>
-              <w:rPr>
-                <w:noProof/>
-                <w:webHidden/>
-              </w:rPr>
-              <w:instrText xml:space="preserve"> PAGEREF _Toc526425263 \h </w:instrText>
-            </w:r>
-            <w:r>
-              <w:rPr>
-                <w:noProof/>
-                <w:webHidden/>
-              </w:rPr>
-            </w:r>
-            <w:r>
-              <w:rPr>
-                <w:noProof/>
-                <w:webHidden/>
-              </w:rPr>
-              <w:fldChar w:fldCharType="separate"/>
-            </w:r>
-            <w:r>
-              <w:rPr>
-                <w:noProof/>
-                <w:webHidden/>
-              </w:rPr>
-              <w:t>26</w:t>
-            </w:r>
-            <w:r>
-              <w:rPr>
-                <w:noProof/>
-                <w:webHidden/>
-              </w:rPr>
-              <w:fldChar w:fldCharType="end"/>
-            </w:r>
-          </w:hyperlink>
-        </w:p>
-        <w:p>
-          <w:pPr>
-            <w:pStyle w:val="TDC2"/>
-            <w:tabs>
-              <w:tab w:val="right" w:leader="dot" w:pos="9350"/>
-            </w:tabs>
-            <w:rPr>
-              <w:rFonts w:asciiTheme="minorHAnsi" w:eastAsiaTheme="minorEastAsia" w:hAnsiTheme="minorHAnsi" w:cstheme="minorBidi"/>
-              <w:smallCaps w:val="0"/>
-              <w:noProof/>
-              <w:sz w:val="22"/>
-              <w:szCs w:val="22"/>
-            </w:rPr>
-          </w:pPr>
-          <w:hyperlink w:anchor="_Toc526425264" w:history="1">
-            <w:r>
-              <w:rPr>
-                <w:rStyle w:val="Hipervnculo"/>
-                <w:noProof/>
-              </w:rPr>
-              <w:t>Día 2 - Mañana - 04/10/2018</w:t>
-            </w:r>
-            <w:r>
-              <w:rPr>
-                <w:noProof/>
-                <w:webHidden/>
-              </w:rPr>
-              <w:tab/>
-            </w:r>
-            <w:r>
-              <w:rPr>
-                <w:noProof/>
-                <w:webHidden/>
-              </w:rPr>
-              <w:fldChar w:fldCharType="begin"/>
-            </w:r>
-            <w:r>
-              <w:rPr>
-                <w:noProof/>
-                <w:webHidden/>
-              </w:rPr>
-              <w:instrText xml:space="preserve"> PAGEREF _Toc526425264 \h </w:instrText>
-            </w:r>
-            <w:r>
-              <w:rPr>
-                <w:noProof/>
-                <w:webHidden/>
-              </w:rPr>
-            </w:r>
-            <w:r>
-              <w:rPr>
-                <w:noProof/>
-                <w:webHidden/>
-              </w:rPr>
-              <w:fldChar w:fldCharType="separate"/>
-            </w:r>
-            <w:r>
-              <w:rPr>
-                <w:noProof/>
-                <w:webHidden/>
-              </w:rPr>
-              <w:t>26</w:t>
+              <w:t>23</w:t>
             </w:r>
             <w:r>
               <w:rPr>
@@ -3935,14 +3880,14 @@
       <w:pPr>
         <w:pStyle w:val="Ttulo1"/>
       </w:pPr>
-      <w:bookmarkStart w:id="2" w:name="_Toc535602965"/>
-      <w:bookmarkStart w:id="3" w:name="_Toc526425215"/>
+      <w:bookmarkStart w:id="3" w:name="_Toc535602965"/>
+      <w:bookmarkStart w:id="4" w:name="_Toc526439766"/>
       <w:r>
         <w:lastRenderedPageBreak/>
         <w:t>Registro de Cambios</w:t>
       </w:r>
-      <w:bookmarkEnd w:id="2"/>
       <w:bookmarkEnd w:id="3"/>
+      <w:bookmarkEnd w:id="4"/>
     </w:p>
     <w:p>
       <w:pPr>
@@ -4718,14 +4663,14 @@
       <w:pPr>
         <w:pStyle w:val="Ttulo1"/>
       </w:pPr>
-      <w:bookmarkStart w:id="4" w:name="_Toc535602966"/>
-      <w:bookmarkStart w:id="5" w:name="_Toc526425216"/>
+      <w:bookmarkStart w:id="5" w:name="_Toc535602966"/>
+      <w:bookmarkStart w:id="6" w:name="_Toc526439767"/>
       <w:r>
         <w:lastRenderedPageBreak/>
         <w:t>Antecedentes</w:t>
       </w:r>
-      <w:bookmarkEnd w:id="4"/>
       <w:bookmarkEnd w:id="5"/>
+      <w:bookmarkEnd w:id="6"/>
     </w:p>
     <w:p>
       <w:pPr>
@@ -4737,7 +4682,15 @@
         <w:pStyle w:val="Normalito"/>
       </w:pPr>
       <w:r>
-        <w:t>La necesidad de tener una plataforma única donde visualizar las fichas de películas, series y música; que a su vez tenga la posibilidad de acceder directamente a los enlaces de las plataformas de streaming con dicho contenido alojado. Además, se permitirá que usuarios y críticos profesionales den sus opiniones dentro de la plataforma, las cuales quedarán registradas en cada ficha y podrán ser observadas simultáneamente para poder observar las diferencias entre el gusto de los críticos y el público general.</w:t>
+        <w:t xml:space="preserve">La necesidad de tener una plataforma única donde visualizar las fichas de películas, series y música; que a su vez tenga la posibilidad de acceder directamente a los enlaces de las plataformas de </w:t>
+      </w:r>
+      <w:proofErr w:type="spellStart"/>
+      <w:r>
+        <w:t>streaming</w:t>
+      </w:r>
+      <w:proofErr w:type="spellEnd"/>
+      <w:r>
+        <w:t xml:space="preserve"> con dicho contenido alojado. Además, se permitirá que usuarios y críticos profesionales den sus opiniones dentro de la plataforma, las cuales quedarán registradas en cada ficha y podrán ser observadas simultáneamente para poder observar las diferencias entre el gusto de los críticos y el público general.</w:t>
       </w:r>
     </w:p>
     <w:p>
@@ -4754,13 +4707,13 @@
       <w:pPr>
         <w:pStyle w:val="Ttulo1"/>
       </w:pPr>
-      <w:bookmarkStart w:id="6" w:name="_Toc535602967"/>
-      <w:bookmarkStart w:id="7" w:name="_Toc526425217"/>
+      <w:bookmarkStart w:id="7" w:name="_Toc535602967"/>
+      <w:bookmarkStart w:id="8" w:name="_Toc526439768"/>
       <w:r>
         <w:t>Objetivo del Proyecto</w:t>
       </w:r>
-      <w:bookmarkEnd w:id="6"/>
       <w:bookmarkEnd w:id="7"/>
+      <w:bookmarkEnd w:id="8"/>
     </w:p>
     <w:p>
       <w:pPr>
@@ -4772,7 +4725,15 @@
         <w:pStyle w:val="Normalito"/>
       </w:pPr>
       <w:r>
-        <w:t>Los objetivos del sistema CriticalArchive son los siguientes:</w:t>
+        <w:t xml:space="preserve">Los objetivos del sistema </w:t>
+      </w:r>
+      <w:proofErr w:type="spellStart"/>
+      <w:r>
+        <w:t>CriticalArchive</w:t>
+      </w:r>
+      <w:proofErr w:type="spellEnd"/>
+      <w:r>
+        <w:t xml:space="preserve"> son los siguientes:</w:t>
       </w:r>
     </w:p>
     <w:p>
@@ -4844,12 +4805,23 @@
         </w:numPr>
       </w:pPr>
       <w:r>
-        <w:t>Presentar, junto a la ficha, las críticas realizadas al artículo y la puntuación media recibida, separadas por tipo de usuario. De esta forma, CriticalArchive permitirá ver las diferencias en gusto y escritura de los profesionales frente a la audiencia estándar (críticos am</w:t>
-      </w:r>
-      <w:bookmarkStart w:id="8" w:name="_GoBack"/>
-      <w:bookmarkEnd w:id="8"/>
-      <w:r>
-        <w:t>ateur).</w:t>
+        <w:t xml:space="preserve">Presentar, junto a la ficha, las críticas realizadas al artículo y la puntuación media recibida, separadas por tipo de usuario. De esta forma, </w:t>
+      </w:r>
+      <w:proofErr w:type="spellStart"/>
+      <w:r>
+        <w:t>CriticalArchive</w:t>
+      </w:r>
+      <w:proofErr w:type="spellEnd"/>
+      <w:r>
+        <w:t xml:space="preserve"> permitirá ver las diferencias en gusto y escritura de los profesionales frente a la audiencia estándar (</w:t>
+      </w:r>
+      <w:proofErr w:type="gramStart"/>
+      <w:r>
+        <w:t>críticos amateur</w:t>
+      </w:r>
+      <w:proofErr w:type="gramEnd"/>
+      <w:r>
+        <w:t>).</w:t>
       </w:r>
     </w:p>
     <w:p>
@@ -4867,7 +4839,7 @@
         <w:pStyle w:val="Ttulo1"/>
       </w:pPr>
       <w:bookmarkStart w:id="9" w:name="_Toc535602968"/>
-      <w:bookmarkStart w:id="10" w:name="_Toc526425218"/>
+      <w:bookmarkStart w:id="10" w:name="_Toc526439769"/>
       <w:r>
         <w:t>Alcance</w:t>
       </w:r>
@@ -4917,7 +4889,7 @@
       <w:pPr>
         <w:pStyle w:val="Ttulo1"/>
       </w:pPr>
-      <w:bookmarkStart w:id="11" w:name="_Toc526425219"/>
+      <w:bookmarkStart w:id="11" w:name="_Toc526439770"/>
       <w:r>
         <w:lastRenderedPageBreak/>
         <w:t>Plan de proyecto</w:t>
@@ -5089,7 +5061,7 @@
       <w:pPr>
         <w:pStyle w:val="Ttulo1"/>
       </w:pPr>
-      <w:bookmarkStart w:id="12" w:name="_Toc526425220"/>
+      <w:bookmarkStart w:id="12" w:name="_Toc526439771"/>
       <w:r>
         <w:lastRenderedPageBreak/>
         <w:t>entregables</w:t>
@@ -5315,7 +5287,15 @@
         <w:t xml:space="preserve">para la fase de construcción </w:t>
       </w:r>
       <w:r>
-        <w:t>solo se han definido cinco hitos y dos entregables distribuidos de la siguiente manera:</w:t>
+        <w:t xml:space="preserve">solo se han definido cinco </w:t>
+      </w:r>
+      <w:proofErr w:type="spellStart"/>
+      <w:r>
+        <w:t>hitos</w:t>
+      </w:r>
+      <w:proofErr w:type="spellEnd"/>
+      <w:r>
+        <w:t xml:space="preserve"> y dos entregables distribuidos de la siguiente manera:</w:t>
       </w:r>
     </w:p>
     <w:p>
@@ -5439,7 +5419,7 @@
       <w:r>
         <w:br w:type="page"/>
       </w:r>
-      <w:bookmarkStart w:id="13" w:name="_Toc526425221"/>
+      <w:bookmarkStart w:id="13" w:name="_Toc526439772"/>
       <w:r>
         <w:lastRenderedPageBreak/>
         <w:t>Definición del Sistema</w:t>
@@ -5461,7 +5441,15 @@
         </w:rPr>
       </w:pPr>
       <w:r>
-        <w:t>El sistema, critical archive, estará dividido en diferentes subsistemas integrados en la misma aplicación:</w:t>
+        <w:t xml:space="preserve">El sistema, </w:t>
+      </w:r>
+      <w:proofErr w:type="spellStart"/>
+      <w:r>
+        <w:t>critical</w:t>
+      </w:r>
+      <w:proofErr w:type="spellEnd"/>
+      <w:r>
+        <w:t xml:space="preserve"> archive, estará dividido en diferentes subsistemas integrados en la misma aplicación:</w:t>
       </w:r>
     </w:p>
     <w:p>
@@ -5509,7 +5497,15 @@
         </w:numPr>
       </w:pPr>
       <w:r>
-        <w:t>Sistema external links</w:t>
+        <w:t xml:space="preserve">Sistema </w:t>
+      </w:r>
+      <w:proofErr w:type="spellStart"/>
+      <w:r>
+        <w:t>external</w:t>
+      </w:r>
+      <w:proofErr w:type="spellEnd"/>
+      <w:r>
+        <w:t xml:space="preserve"> links</w:t>
       </w:r>
     </w:p>
     <w:p>
@@ -5521,7 +5517,7 @@
       <w:pPr>
         <w:pStyle w:val="Ttulo2"/>
       </w:pPr>
-      <w:bookmarkStart w:id="15" w:name="_Toc526425222"/>
+      <w:bookmarkStart w:id="15" w:name="_Toc526439773"/>
       <w:r>
         <w:t>Sistema Gestión Usuarios:</w:t>
       </w:r>
@@ -5778,9 +5774,11 @@
             <w:tcW w:w="3402" w:type="dxa"/>
           </w:tcPr>
           <w:p>
+            <w:proofErr w:type="spellStart"/>
             <w:r>
               <w:t>Login</w:t>
             </w:r>
+            <w:proofErr w:type="spellEnd"/>
           </w:p>
         </w:tc>
         <w:tc>
@@ -5789,7 +5787,15 @@
           </w:tcPr>
           <w:p>
             <w:r>
-              <w:t>El usuario podrá acceder al sistema a través de un sistema de login.</w:t>
+              <w:t xml:space="preserve">El usuario podrá acceder al sistema a través de un sistema de </w:t>
+            </w:r>
+            <w:proofErr w:type="spellStart"/>
+            <w:r>
+              <w:t>login</w:t>
+            </w:r>
+            <w:proofErr w:type="spellEnd"/>
+            <w:r>
+              <w:t>.</w:t>
             </w:r>
           </w:p>
         </w:tc>
@@ -5832,7 +5838,7 @@
       <w:pPr>
         <w:pStyle w:val="Ttulo2"/>
       </w:pPr>
-      <w:bookmarkStart w:id="16" w:name="_Toc526425223"/>
+      <w:bookmarkStart w:id="16" w:name="_Toc526439774"/>
       <w:r>
         <w:t xml:space="preserve">Sistema </w:t>
       </w:r>
@@ -6021,7 +6027,7 @@
       <w:pPr>
         <w:pStyle w:val="Ttulo2"/>
       </w:pPr>
-      <w:bookmarkStart w:id="17" w:name="_Toc526425224"/>
+      <w:bookmarkStart w:id="17" w:name="_Toc526439775"/>
       <w:r>
         <w:t>Sistema fichas:</w:t>
       </w:r>
@@ -6212,9 +6218,17 @@
       <w:pPr>
         <w:pStyle w:val="Ttulo2"/>
       </w:pPr>
-      <w:bookmarkStart w:id="18" w:name="_Toc526425225"/>
-      <w:r>
-        <w:t>Sistema external links:</w:t>
+      <w:bookmarkStart w:id="18" w:name="_Toc526439776"/>
+      <w:r>
+        <w:t xml:space="preserve">Sistema </w:t>
+      </w:r>
+      <w:proofErr w:type="spellStart"/>
+      <w:r>
+        <w:t>external</w:t>
+      </w:r>
+      <w:proofErr w:type="spellEnd"/>
+      <w:r>
+        <w:t xml:space="preserve"> links:</w:t>
       </w:r>
       <w:bookmarkEnd w:id="18"/>
     </w:p>
@@ -6337,7 +6351,7 @@
       <w:pPr>
         <w:pStyle w:val="Ttulo1"/>
       </w:pPr>
-      <w:bookmarkStart w:id="19" w:name="_Toc526425226"/>
+      <w:bookmarkStart w:id="19" w:name="_Toc526439777"/>
       <w:r>
         <w:t>Principales restricciones</w:t>
       </w:r>
@@ -6438,7 +6452,7 @@
         <w:lastRenderedPageBreak/>
         <w:t xml:space="preserve"> </w:t>
       </w:r>
-      <w:bookmarkStart w:id="20" w:name="_Toc526425227"/>
+      <w:bookmarkStart w:id="20" w:name="_Toc526439778"/>
       <w:r>
         <w:t>Especificaciones Suplementarios (No Funcionales)</w:t>
       </w:r>
@@ -6456,7 +6470,7 @@
         <w:pStyle w:val="Ttulo2"/>
       </w:pPr>
       <w:bookmarkStart w:id="22" w:name="_Toc535602972"/>
-      <w:bookmarkStart w:id="23" w:name="_Toc526425228"/>
+      <w:bookmarkStart w:id="23" w:name="_Toc526439779"/>
       <w:r>
         <w:t>Seguridad</w:t>
       </w:r>
@@ -6601,7 +6615,7 @@
         <w:pStyle w:val="Ttulo2"/>
       </w:pPr>
       <w:bookmarkStart w:id="24" w:name="_Toc535602973"/>
-      <w:bookmarkStart w:id="25" w:name="_Toc526425229"/>
+      <w:bookmarkStart w:id="25" w:name="_Toc526439780"/>
       <w:r>
         <w:t>Confiabilidad</w:t>
       </w:r>
@@ -6763,7 +6777,7 @@
         <w:pStyle w:val="Ttulo2"/>
       </w:pPr>
       <w:bookmarkStart w:id="26" w:name="_Toc535602974"/>
-      <w:bookmarkStart w:id="27" w:name="_Toc526425230"/>
+      <w:bookmarkStart w:id="27" w:name="_Toc526439781"/>
       <w:r>
         <w:t>Usabilidad</w:t>
       </w:r>
@@ -6897,7 +6911,7 @@
       <w:pPr>
         <w:pStyle w:val="Ttulo2"/>
       </w:pPr>
-      <w:bookmarkStart w:id="28" w:name="_Toc526425231"/>
+      <w:bookmarkStart w:id="28" w:name="_Toc526439782"/>
       <w:r>
         <w:lastRenderedPageBreak/>
         <w:t>Adaptabilidad</w:t>
@@ -7001,7 +7015,7 @@
         <w:pStyle w:val="Ttulo2"/>
       </w:pPr>
       <w:bookmarkStart w:id="29" w:name="_Toc535602979"/>
-      <w:bookmarkStart w:id="30" w:name="_Toc526425232"/>
+      <w:bookmarkStart w:id="30" w:name="_Toc526439783"/>
       <w:r>
         <w:t>Desempeño</w:t>
       </w:r>
@@ -7176,7 +7190,7 @@
       <w:r>
         <w:br w:type="page"/>
       </w:r>
-      <w:bookmarkStart w:id="31" w:name="_Toc526425233"/>
+      <w:bookmarkStart w:id="31" w:name="_Toc526439784"/>
       <w:r>
         <w:lastRenderedPageBreak/>
         <w:t>Definición de Actores</w:t>
@@ -7194,7 +7208,7 @@
       <w:pPr>
         <w:pStyle w:val="Ttulo2"/>
       </w:pPr>
-      <w:bookmarkStart w:id="33" w:name="_Toc526425234"/>
+      <w:bookmarkStart w:id="33" w:name="_Toc526439785"/>
       <w:r>
         <w:t>Crítico profesional</w:t>
       </w:r>
@@ -7233,7 +7247,7 @@
       <w:pPr>
         <w:pStyle w:val="Ttulo2"/>
       </w:pPr>
-      <w:bookmarkStart w:id="34" w:name="_Toc526425235"/>
+      <w:bookmarkStart w:id="34" w:name="_Toc526439786"/>
       <w:r>
         <w:t>Crítico Amateur:</w:t>
       </w:r>
@@ -7280,7 +7294,7 @@
       <w:pPr>
         <w:pStyle w:val="Ttulo2"/>
       </w:pPr>
-      <w:bookmarkStart w:id="35" w:name="_Toc526425236"/>
+      <w:bookmarkStart w:id="35" w:name="_Toc526439787"/>
       <w:r>
         <w:t>Administrador:</w:t>
       </w:r>
@@ -7324,7 +7338,7 @@
       <w:r>
         <w:br w:type="page"/>
       </w:r>
-      <w:bookmarkStart w:id="36" w:name="_Toc526425237"/>
+      <w:bookmarkStart w:id="36" w:name="_Toc526439788"/>
       <w:r>
         <w:lastRenderedPageBreak/>
         <w:t>Análisis de riesgos</w:t>
@@ -7350,7 +7364,7 @@
       <w:pPr>
         <w:pStyle w:val="Ttulo2"/>
       </w:pPr>
-      <w:bookmarkStart w:id="37" w:name="_Toc526425238"/>
+      <w:bookmarkStart w:id="37" w:name="_Toc526439789"/>
       <w:r>
         <w:rPr>
           <w:rFonts w:eastAsia="Copperplate Gothic Light"/>
@@ -7415,7 +7429,7 @@
       <w:pPr>
         <w:pStyle w:val="Ttulo2"/>
       </w:pPr>
-      <w:bookmarkStart w:id="38" w:name="_Toc526425239"/>
+      <w:bookmarkStart w:id="38" w:name="_Toc526439790"/>
       <w:r>
         <w:rPr>
           <w:rFonts w:eastAsia="Copperplate Gothic Light"/>
@@ -7480,7 +7494,7 @@
       <w:pPr>
         <w:pStyle w:val="Ttulo2"/>
       </w:pPr>
-      <w:bookmarkStart w:id="39" w:name="_Toc526425240"/>
+      <w:bookmarkStart w:id="39" w:name="_Toc526439791"/>
       <w:r>
         <w:rPr>
           <w:rFonts w:eastAsia="Copperplate Gothic Light"/>
@@ -7545,7 +7559,7 @@
       <w:pPr>
         <w:pStyle w:val="Ttulo2"/>
       </w:pPr>
-      <w:bookmarkStart w:id="40" w:name="_Toc526425241"/>
+      <w:bookmarkStart w:id="40" w:name="_Toc526439792"/>
       <w:r>
         <w:rPr>
           <w:rFonts w:eastAsia="Copperplate Gothic Light"/>
@@ -7610,7 +7624,7 @@
       <w:pPr>
         <w:pStyle w:val="Ttulo2"/>
       </w:pPr>
-      <w:bookmarkStart w:id="41" w:name="_Toc526425242"/>
+      <w:bookmarkStart w:id="41" w:name="_Toc526439793"/>
       <w:r>
         <w:rPr>
           <w:rFonts w:eastAsia="Copperplate Gothic Light"/>
@@ -7675,7 +7689,7 @@
       <w:pPr>
         <w:pStyle w:val="Ttulo2"/>
       </w:pPr>
-      <w:bookmarkStart w:id="42" w:name="_Toc526425243"/>
+      <w:bookmarkStart w:id="42" w:name="_Toc526439794"/>
       <w:r>
         <w:rPr>
           <w:rFonts w:eastAsia="Copperplate Gothic Light"/>
@@ -7696,7 +7710,21 @@
         <w:rPr>
           <w:rFonts w:eastAsia="Copperplate Gothic Light"/>
         </w:rPr>
-        <w:t xml:space="preserve">Es posible que la pagina carezca de críticos profesionales suficientes para tener reviews profesionales en la mayoría de las obras. </w:t>
+        <w:t xml:space="preserve">Es posible que la pagina carezca de críticos profesionales suficientes para tener </w:t>
+      </w:r>
+      <w:proofErr w:type="spellStart"/>
+      <w:r>
+        <w:rPr>
+          <w:rFonts w:eastAsia="Copperplate Gothic Light"/>
+        </w:rPr>
+        <w:t>reviews</w:t>
+      </w:r>
+      <w:proofErr w:type="spellEnd"/>
+      <w:r>
+        <w:rPr>
+          <w:rFonts w:eastAsia="Copperplate Gothic Light"/>
+        </w:rPr>
+        <w:t xml:space="preserve"> profesionales en la mayoría de las obras. </w:t>
       </w:r>
     </w:p>
     <w:p>
@@ -7745,7 +7773,7 @@
       <w:r>
         <w:br w:type="page"/>
       </w:r>
-      <w:bookmarkStart w:id="43" w:name="_Toc526425244"/>
+      <w:bookmarkStart w:id="43" w:name="_Toc526439795"/>
       <w:r>
         <w:lastRenderedPageBreak/>
         <w:t>Descripción de Casos de Uso</w:t>
@@ -7764,7 +7792,7 @@
         <w:pStyle w:val="TituloSegundo"/>
       </w:pPr>
       <w:bookmarkStart w:id="45" w:name="_Toc535602984"/>
-      <w:bookmarkStart w:id="46" w:name="_Toc526425245"/>
+      <w:bookmarkStart w:id="46" w:name="_Toc526439796"/>
       <w:r>
         <w:t>Número: 001</w:t>
       </w:r>
@@ -7776,9 +7804,17 @@
         <w:pStyle w:val="TituloSegundo"/>
       </w:pPr>
       <w:bookmarkStart w:id="47" w:name="_Toc535602985"/>
-      <w:bookmarkStart w:id="48" w:name="_Toc526425246"/>
-      <w:r>
-        <w:t>Nombre de Caso de Uso: “Login”</w:t>
+      <w:bookmarkStart w:id="48" w:name="_Toc526439797"/>
+      <w:r>
+        <w:t>Nombre de Caso de Uso: “</w:t>
+      </w:r>
+      <w:proofErr w:type="spellStart"/>
+      <w:r>
+        <w:t>Login</w:t>
+      </w:r>
+      <w:proofErr w:type="spellEnd"/>
+      <w:r>
+        <w:t>”</w:t>
       </w:r>
       <w:bookmarkEnd w:id="47"/>
       <w:bookmarkEnd w:id="48"/>
@@ -7825,7 +7861,15 @@
         <w:pStyle w:val="Normalito"/>
       </w:pPr>
       <w:r>
-        <w:t>Este caso de uso describe como es el proceso de login para los usuarios que lo requieren (administrador y crítico profesional).</w:t>
+        <w:t xml:space="preserve">Este caso de uso describe como es el proceso de </w:t>
+      </w:r>
+      <w:proofErr w:type="spellStart"/>
+      <w:r>
+        <w:t>login</w:t>
+      </w:r>
+      <w:proofErr w:type="spellEnd"/>
+      <w:r>
+        <w:t xml:space="preserve"> para los usuarios que lo requieren (administrador y crítico profesional).</w:t>
       </w:r>
     </w:p>
     <w:p>
@@ -8233,7 +8277,7 @@
       <w:pPr>
         <w:pStyle w:val="TituloSegundo"/>
       </w:pPr>
-      <w:bookmarkStart w:id="49" w:name="_Toc526425247"/>
+      <w:bookmarkStart w:id="49" w:name="_Toc526439798"/>
       <w:r>
         <w:t>Número: 002</w:t>
       </w:r>
@@ -8243,7 +8287,7 @@
       <w:pPr>
         <w:pStyle w:val="TituloSegundo"/>
       </w:pPr>
-      <w:bookmarkStart w:id="50" w:name="_Toc526425248"/>
+      <w:bookmarkStart w:id="50" w:name="_Toc526439799"/>
       <w:r>
         <w:t>Nombre de Caso de Uso: “Búsqueda”</w:t>
       </w:r>
@@ -8291,7 +8335,15 @@
         <w:pStyle w:val="Normalito"/>
       </w:pPr>
       <w:r>
-        <w:t>Este caso de uso describe como es el proceso de búsqueda de la ficha de una obra (Pelicula, serie, música) para los usuarios.</w:t>
+        <w:t>Este caso de uso describe como es el proceso de búsqueda de la ficha de una obra (</w:t>
+      </w:r>
+      <w:proofErr w:type="spellStart"/>
+      <w:r>
+        <w:t>Pelicula</w:t>
+      </w:r>
+      <w:proofErr w:type="spellEnd"/>
+      <w:r>
+        <w:t>, serie, música) para los usuarios.</w:t>
       </w:r>
     </w:p>
     <w:p>
@@ -8645,7 +8697,21 @@
               <w:rPr>
                 <w:szCs w:val="22"/>
               </w:rPr>
-              <w:t>un click sobre</w:t>
+              <w:t xml:space="preserve">un </w:t>
+            </w:r>
+            <w:proofErr w:type="spellStart"/>
+            <w:r>
+              <w:rPr>
+                <w:szCs w:val="22"/>
+              </w:rPr>
+              <w:t>click</w:t>
+            </w:r>
+            <w:proofErr w:type="spellEnd"/>
+            <w:r>
+              <w:rPr>
+                <w:szCs w:val="22"/>
+              </w:rPr>
+              <w:t xml:space="preserve"> sobre</w:t>
             </w:r>
             <w:r>
               <w:rPr>
@@ -8828,7 +8894,7 @@
       <w:pPr>
         <w:pStyle w:val="TituloSegundo"/>
       </w:pPr>
-      <w:bookmarkStart w:id="51" w:name="_Toc526425249"/>
+      <w:bookmarkStart w:id="51" w:name="_Toc526439800"/>
       <w:r>
         <w:t>Número: 003</w:t>
       </w:r>
@@ -8838,7 +8904,7 @@
       <w:pPr>
         <w:pStyle w:val="TituloSegundo"/>
       </w:pPr>
-      <w:bookmarkStart w:id="52" w:name="_Toc526425250"/>
+      <w:bookmarkStart w:id="52" w:name="_Toc526439801"/>
       <w:r>
         <w:t>Nombre de Caso de Uso: “CRÍTICA”</w:t>
       </w:r>
@@ -9289,7 +9355,7 @@
       <w:r>
         <w:br w:type="page"/>
       </w:r>
-      <w:bookmarkStart w:id="53" w:name="_Toc526425251"/>
+      <w:bookmarkStart w:id="53" w:name="_Toc526439802"/>
       <w:r>
         <w:lastRenderedPageBreak/>
         <w:t>Diseño</w:t>
@@ -9310,8 +9376,13 @@
         <w:pStyle w:val="TituloPrimer"/>
       </w:pPr>
       <w:r>
-        <w:t>Página de login</w:t>
-      </w:r>
+        <w:t xml:space="preserve">Página de </w:t>
+      </w:r>
+      <w:proofErr w:type="spellStart"/>
+      <w:r>
+        <w:t>login</w:t>
+      </w:r>
+      <w:proofErr w:type="spellEnd"/>
     </w:p>
     <w:p>
       <w:pPr>
@@ -9572,7 +9643,7 @@
       <w:pPr>
         <w:pStyle w:val="Ttulo1"/>
       </w:pPr>
-      <w:bookmarkStart w:id="55" w:name="_Toc526425253"/>
+      <w:bookmarkStart w:id="55" w:name="_Toc526439803"/>
       <w:r>
         <w:t>Modelo De Negocio</w:t>
       </w:r>
@@ -9582,8 +9653,21 @@
       <w:pPr>
         <w:pStyle w:val="Normalito"/>
       </w:pPr>
-      <w:r>
-        <w:t>CriticalArchive será un producto completo, enfocado a los críticos profesionales. Con sus funcionalidades añadidas respecto a sus competidores, espera posicionarse como una plataforma de referencia, donde los críticos amateur sin suficiente relevancia paguen una pequeña subscripción mensual para cambiar su rol a crítico profesional.</w:t>
+      <w:proofErr w:type="spellStart"/>
+      <w:r>
+        <w:t>CriticalArchive</w:t>
+      </w:r>
+      <w:proofErr w:type="spellEnd"/>
+      <w:r>
+        <w:t xml:space="preserve"> será un producto completo, enfocado a los críticos profesionales. Con sus funcionalidades añadidas respecto a sus competidores, espera posicionarse como una plataforma de referencia, donde los </w:t>
+      </w:r>
+      <w:proofErr w:type="gramStart"/>
+      <w:r>
+        <w:t>críticos amateur</w:t>
+      </w:r>
+      <w:proofErr w:type="gramEnd"/>
+      <w:r>
+        <w:t xml:space="preserve"> sin suficiente relevancia paguen una pequeña subscripción mensual para cambiar su rol a crítico profesional.</w:t>
       </w:r>
     </w:p>
     <w:p>
@@ -9591,7 +9675,23 @@
         <w:pStyle w:val="Normalito"/>
       </w:pPr>
       <w:r>
-        <w:t>Además, tendrá una fuente de ingresos alternativa que se basará en sistemas de afiliados; y donde critical archive se llevará un porcentaje en función de las ventas/visitas de sus links de compra/streaming.</w:t>
+        <w:t xml:space="preserve">Además, tendrá una fuente de ingresos alternativa que se basará en sistemas de afiliados; y donde </w:t>
+      </w:r>
+      <w:proofErr w:type="spellStart"/>
+      <w:r>
+        <w:t>critical</w:t>
+      </w:r>
+      <w:proofErr w:type="spellEnd"/>
+      <w:r>
+        <w:t xml:space="preserve"> archive se llevará un porcentaje en función de las ventas/visitas de sus links de compra/</w:t>
+      </w:r>
+      <w:proofErr w:type="spellStart"/>
+      <w:r>
+        <w:t>streaming</w:t>
+      </w:r>
+      <w:proofErr w:type="spellEnd"/>
+      <w:r>
+        <w:t>.</w:t>
       </w:r>
     </w:p>
     <w:p>
@@ -9613,7 +9713,7 @@
       <w:pPr>
         <w:pStyle w:val="Ttulo1"/>
       </w:pPr>
-      <w:bookmarkStart w:id="56" w:name="_Toc526425254"/>
+      <w:bookmarkStart w:id="56" w:name="_Toc526439804"/>
       <w:r>
         <w:lastRenderedPageBreak/>
         <w:t>Glosario</w:t>
@@ -9637,19 +9737,40 @@
         <w:pStyle w:val="Ttulo2"/>
       </w:pPr>
       <w:bookmarkStart w:id="58" w:name="_Toc535602988"/>
-      <w:bookmarkStart w:id="59" w:name="_Toc526425255"/>
-      <w:r>
-        <w:t>Concepto1: Login</w:t>
+      <w:bookmarkStart w:id="59" w:name="_Toc526439805"/>
+      <w:r>
+        <w:t xml:space="preserve">Concepto1: </w:t>
+      </w:r>
+      <w:proofErr w:type="spellStart"/>
+      <w:r>
+        <w:t>Login</w:t>
       </w:r>
       <w:bookmarkEnd w:id="58"/>
       <w:bookmarkEnd w:id="59"/>
+      <w:proofErr w:type="spellEnd"/>
     </w:p>
     <w:p>
       <w:pPr>
         <w:pStyle w:val="Normalito"/>
       </w:pPr>
       <w:r>
-        <w:t>El anglicismo login se utiliza en el sistema CriticalArchive para referirse de forma más concreta al proceso de autenticación de usuarios.</w:t>
+        <w:t xml:space="preserve">El anglicismo </w:t>
+      </w:r>
+      <w:proofErr w:type="spellStart"/>
+      <w:r>
+        <w:t>login</w:t>
+      </w:r>
+      <w:proofErr w:type="spellEnd"/>
+      <w:r>
+        <w:t xml:space="preserve"> se utiliza en el sistema </w:t>
+      </w:r>
+      <w:proofErr w:type="spellStart"/>
+      <w:r>
+        <w:t>CriticalArchive</w:t>
+      </w:r>
+      <w:proofErr w:type="spellEnd"/>
+      <w:r>
+        <w:t xml:space="preserve"> para referirse de forma más concreta al proceso de autenticación de usuarios.</w:t>
       </w:r>
     </w:p>
     <w:p>
@@ -9662,19 +9783,32 @@
         <w:pStyle w:val="Ttulo2"/>
       </w:pPr>
       <w:bookmarkStart w:id="60" w:name="_Toc535602989"/>
-      <w:bookmarkStart w:id="61" w:name="_Toc526425256"/>
-      <w:r>
-        <w:t>Concepto2: Streaming</w:t>
+      <w:bookmarkStart w:id="61" w:name="_Toc526439806"/>
+      <w:r>
+        <w:t xml:space="preserve">Concepto2: </w:t>
+      </w:r>
+      <w:proofErr w:type="spellStart"/>
+      <w:r>
+        <w:t>Streaming</w:t>
       </w:r>
       <w:bookmarkEnd w:id="60"/>
       <w:bookmarkEnd w:id="61"/>
+      <w:proofErr w:type="spellEnd"/>
     </w:p>
     <w:p>
       <w:pPr>
         <w:pStyle w:val="Normalito"/>
       </w:pPr>
       <w:r>
-        <w:t>El streaming (retransmisión en castellano) es un tipo de distribución telemática de contenido multimedia que permite al usuario disfrutar de dicho contenido mientras este descargado de forma simultánea.</w:t>
+        <w:t xml:space="preserve">El </w:t>
+      </w:r>
+      <w:proofErr w:type="spellStart"/>
+      <w:r>
+        <w:t>streaming</w:t>
+      </w:r>
+      <w:proofErr w:type="spellEnd"/>
+      <w:r>
+        <w:t xml:space="preserve"> (retransmisión en castellano) es un tipo de distribución telemática de contenido multimedia que permite al usuario disfrutar de dicho contenido mientras este descargado de forma simultánea.</w:t>
       </w:r>
     </w:p>
     <w:p>
@@ -9686,7 +9820,7 @@
       <w:pPr>
         <w:pStyle w:val="Ttulo2"/>
       </w:pPr>
-      <w:bookmarkStart w:id="62" w:name="_Toc526425257"/>
+      <w:bookmarkStart w:id="62" w:name="_Toc526439807"/>
       <w:r>
         <w:t>Concepto3: Artículo</w:t>
       </w:r>
@@ -9697,7 +9831,23 @@
         <w:pStyle w:val="Normalito"/>
       </w:pPr>
       <w:r>
-        <w:t>En el ámbito del sistema CriticalArchive se utiliza la palabra artículo para referirse a cualquier unidad de contenido multimedia, es decir, cada película, serie o albúm de música. Dichos artículos representan el contenido principal del sistema.</w:t>
+        <w:t xml:space="preserve">En el ámbito del sistema </w:t>
+      </w:r>
+      <w:proofErr w:type="spellStart"/>
+      <w:r>
+        <w:t>CriticalArchive</w:t>
+      </w:r>
+      <w:proofErr w:type="spellEnd"/>
+      <w:r>
+        <w:t xml:space="preserve"> se utiliza la palabra artículo para referirse a cualquier unidad de contenido multimedia, es decir, cada película, serie o </w:t>
+      </w:r>
+      <w:proofErr w:type="spellStart"/>
+      <w:r>
+        <w:t>albúm</w:t>
+      </w:r>
+      <w:proofErr w:type="spellEnd"/>
+      <w:r>
+        <w:t xml:space="preserve"> de música. Dichos artículos representan el contenido principal del sistema.</w:t>
       </w:r>
     </w:p>
     <w:p>
@@ -9709,7 +9859,7 @@
       <w:pPr>
         <w:pStyle w:val="Ttulo2"/>
       </w:pPr>
-      <w:bookmarkStart w:id="63" w:name="_Toc526425258"/>
+      <w:bookmarkStart w:id="63" w:name="_Toc526439808"/>
       <w:r>
         <w:t>Concepto4: Ficha</w:t>
       </w:r>
@@ -9720,7 +9870,15 @@
         <w:pStyle w:val="Normalito"/>
       </w:pPr>
       <w:r>
-        <w:t>En el ámbito del sistema CriticalArchive se utiliza la palabra ficha para referirse a los datos relevantes de los artículos. Esta ficha se presenta junto a las críticas y los enlaces externos cuando el usuario navega a la página de uno de ellos. Los datos que incluyen estas fichas se encuentran descritos en el apartado de requisitos funcionales.</w:t>
+        <w:t xml:space="preserve">En el ámbito del sistema </w:t>
+      </w:r>
+      <w:proofErr w:type="spellStart"/>
+      <w:r>
+        <w:t>CriticalArchive</w:t>
+      </w:r>
+      <w:proofErr w:type="spellEnd"/>
+      <w:r>
+        <w:t xml:space="preserve"> se utiliza la palabra ficha para referirse a los datos relevantes de los artículos. Esta ficha se presenta junto a las críticas y los enlaces externos cuando el usuario navega a la página de uno de ellos. Los datos que incluyen estas fichas se encuentran descritos en el apartado de requisitos funcionales.</w:t>
       </w:r>
     </w:p>
     <w:p>
@@ -9732,7 +9890,7 @@
       <w:pPr>
         <w:pStyle w:val="Ttulo2"/>
       </w:pPr>
-      <w:bookmarkStart w:id="64" w:name="_Toc526425259"/>
+      <w:bookmarkStart w:id="64" w:name="_Toc526439809"/>
       <w:r>
         <w:t>Concepto5: Taste.io</w:t>
       </w:r>
@@ -9743,7 +9901,39 @@
         <w:pStyle w:val="Normalito"/>
       </w:pPr>
       <w:r>
-        <w:t>El sistema taste.io, mencionado en el alcance, es una plataforma que recomienda películas al usuario según las que ya ha visto y la valoración (awful, meh, good o amazing) que les ha dado.</w:t>
+        <w:t>El sistema taste.io, mencionado en el alcance, es una plataforma que recomienda películas al usuario según las que ya ha visto y la valoración (</w:t>
+      </w:r>
+      <w:proofErr w:type="spellStart"/>
+      <w:r>
+        <w:t>awful</w:t>
+      </w:r>
+      <w:proofErr w:type="spellEnd"/>
+      <w:r>
+        <w:t xml:space="preserve">, </w:t>
+      </w:r>
+      <w:proofErr w:type="spellStart"/>
+      <w:r>
+        <w:t>meh</w:t>
+      </w:r>
+      <w:proofErr w:type="spellEnd"/>
+      <w:r>
+        <w:t xml:space="preserve">, </w:t>
+      </w:r>
+      <w:proofErr w:type="spellStart"/>
+      <w:r>
+        <w:t>good</w:t>
+      </w:r>
+      <w:proofErr w:type="spellEnd"/>
+      <w:r>
+        <w:t xml:space="preserve"> o </w:t>
+      </w:r>
+      <w:proofErr w:type="spellStart"/>
+      <w:r>
+        <w:t>amazing</w:t>
+      </w:r>
+      <w:proofErr w:type="spellEnd"/>
+      <w:r>
+        <w:t>) que les ha dado.</w:t>
       </w:r>
     </w:p>
     <w:p>
@@ -9755,7 +9945,7 @@
       <w:pPr>
         <w:pStyle w:val="Ttulo2"/>
       </w:pPr>
-      <w:bookmarkStart w:id="65" w:name="_Toc526425260"/>
+      <w:bookmarkStart w:id="65" w:name="_Toc526439810"/>
       <w:r>
         <w:t>Concepto6: RGPD</w:t>
       </w:r>
@@ -9790,7 +9980,7 @@
       <w:pPr>
         <w:pStyle w:val="Ttulo2"/>
       </w:pPr>
-      <w:bookmarkStart w:id="66" w:name="_Toc526425261"/>
+      <w:bookmarkStart w:id="66" w:name="_Toc526439811"/>
       <w:r>
         <w:t>Concepto7: FAQ</w:t>
       </w:r>
@@ -9802,8 +9992,29 @@
       </w:pPr>
       <w:bookmarkStart w:id="67" w:name="_Toc526422016"/>
       <w:r>
-        <w:t>El acrónimo FAQ viene del inglés frequently asked questions</w:t>
-      </w:r>
+        <w:t xml:space="preserve">El acrónimo FAQ viene del inglés </w:t>
+      </w:r>
+      <w:proofErr w:type="spellStart"/>
+      <w:r>
+        <w:t>frequently</w:t>
+      </w:r>
+      <w:proofErr w:type="spellEnd"/>
+      <w:r>
+        <w:t xml:space="preserve"> </w:t>
+      </w:r>
+      <w:proofErr w:type="spellStart"/>
+      <w:r>
+        <w:t>asked</w:t>
+      </w:r>
+      <w:proofErr w:type="spellEnd"/>
+      <w:r>
+        <w:t xml:space="preserve"> </w:t>
+      </w:r>
+      <w:proofErr w:type="spellStart"/>
+      <w:r>
+        <w:t>questions</w:t>
+      </w:r>
+      <w:proofErr w:type="spellEnd"/>
       <w:r>
         <w:t xml:space="preserve">, </w:t>
       </w:r>
@@ -9811,7 +10022,15 @@
         <w:t>en castellano preguntas más frecuentes</w:t>
       </w:r>
       <w:r>
-        <w:t>. En el sistema CriticalArchive se utiliza este acrónimo para referirse a una sección del sistema que incluye las principales cuestiones que pueden surgirles a los usuarios</w:t>
+        <w:t xml:space="preserve">. En el sistema </w:t>
+      </w:r>
+      <w:proofErr w:type="spellStart"/>
+      <w:r>
+        <w:t>CriticalArchive</w:t>
+      </w:r>
+      <w:proofErr w:type="spellEnd"/>
+      <w:r>
+        <w:t xml:space="preserve"> se utiliza este acrónimo para referirse a una sección del sistema que incluye las principales cuestiones que pueden surgirles a los usuarios</w:t>
       </w:r>
       <w:r>
         <w:t>.</w:t>
@@ -9827,7 +10046,7 @@
       <w:pPr>
         <w:pStyle w:val="Ttulo1"/>
       </w:pPr>
-      <w:bookmarkStart w:id="68" w:name="_Toc526425262"/>
+      <w:bookmarkStart w:id="68" w:name="_Toc526439812"/>
       <w:r>
         <w:lastRenderedPageBreak/>
         <w:t>Bitácora</w:t>
@@ -9838,7 +10057,7 @@
       <w:pPr>
         <w:pStyle w:val="Ttulo2"/>
       </w:pPr>
-      <w:bookmarkStart w:id="69" w:name="_Toc526425263"/>
+      <w:bookmarkStart w:id="69" w:name="_Toc526439813"/>
       <w:r>
         <w:t xml:space="preserve">Día 1 </w:t>
       </w:r>
@@ -9858,7 +10077,15 @@
     </w:p>
     <w:p>
       <w:r>
-        <w:t>El primer día tuvo lugar la primera reunión del sprint, donde el equipo dividió el trabajo a realizar durante la fase de inicio en diversas tareas que fueron asignadas y colgadas en el kanban.</w:t>
+        <w:t xml:space="preserve">El primer día tuvo lugar la primera reunión del sprint, donde el equipo dividió el trabajo a realizar durante la fase de inicio en diversas tareas que fueron asignadas y colgadas en el </w:t>
+      </w:r>
+      <w:proofErr w:type="spellStart"/>
+      <w:r>
+        <w:t>kanban</w:t>
+      </w:r>
+      <w:proofErr w:type="spellEnd"/>
+      <w:r>
+        <w:t>.</w:t>
       </w:r>
       <w:r>
         <w:t xml:space="preserve"> Fran fue elegido </w:t>
@@ -9926,7 +10153,7 @@
       <w:pPr>
         <w:pStyle w:val="Ttulo2"/>
       </w:pPr>
-      <w:bookmarkStart w:id="70" w:name="_Toc526425264"/>
+      <w:bookmarkStart w:id="70" w:name="_Toc526439814"/>
       <w:r>
         <w:t>Día 2 - Mañana - 04/10/2018</w:t>
       </w:r>
@@ -10063,7 +10290,7 @@
         <w:rStyle w:val="Nmerodepgina"/>
         <w:noProof/>
       </w:rPr>
-      <w:t>4</w:t>
+      <w:t>21</w:t>
     </w:r>
     <w:r>
       <w:rPr>
@@ -10204,7 +10431,35 @@
             <w:rPr>
               <w:sz w:val="18"/>
             </w:rPr>
-            <w:t xml:space="preserve">Documento: SRS (Software Requirement Specification) </w:t>
+            <w:t xml:space="preserve">Documento: SRS (Software </w:t>
+          </w:r>
+          <w:proofErr w:type="spellStart"/>
+          <w:r>
+            <w:rPr>
+              <w:sz w:val="18"/>
+            </w:rPr>
+            <w:t>Requirement</w:t>
+          </w:r>
+          <w:proofErr w:type="spellEnd"/>
+          <w:r>
+            <w:rPr>
+              <w:sz w:val="18"/>
+            </w:rPr>
+            <w:t xml:space="preserve"> </w:t>
+          </w:r>
+          <w:proofErr w:type="spellStart"/>
+          <w:r>
+            <w:rPr>
+              <w:sz w:val="18"/>
+            </w:rPr>
+            <w:t>Specification</w:t>
+          </w:r>
+          <w:proofErr w:type="spellEnd"/>
+          <w:r>
+            <w:rPr>
+              <w:sz w:val="18"/>
+            </w:rPr>
+            <w:t xml:space="preserve">) </w:t>
           </w:r>
         </w:p>
         <w:p>
@@ -10228,11 +10483,19 @@
               <w:sz w:val="18"/>
             </w:rPr>
           </w:pPr>
+          <w:proofErr w:type="spellStart"/>
           <w:r>
             <w:rPr>
               <w:sz w:val="18"/>
             </w:rPr>
-            <w:t>Critical Archive</w:t>
+            <w:t>Critical</w:t>
+          </w:r>
+          <w:proofErr w:type="spellEnd"/>
+          <w:r>
+            <w:rPr>
+              <w:sz w:val="18"/>
+            </w:rPr>
+            <w:t xml:space="preserve"> Archive</w:t>
           </w:r>
         </w:p>
         <w:p>
@@ -16101,7 +16364,7 @@
 </file>
 
 <file path=customXml/itemProps1.xml><?xml version="1.0" encoding="utf-8"?>
-<ds:datastoreItem xmlns:ds="http://schemas.openxmlformats.org/officeDocument/2006/customXml" ds:itemID="{A7C32109-E52B-4B12-8141-149AE18FCACE}">
+<ds:datastoreItem xmlns:ds="http://schemas.openxmlformats.org/officeDocument/2006/customXml" ds:itemID="{6C7051D9-E252-4EF1-86A2-B49B54E2F846}">
   <ds:schemaRefs>
     <ds:schemaRef ds:uri="http://schemas.openxmlformats.org/officeDocument/2006/bibliography"/>
   </ds:schemaRefs>

</xml_diff>